<commit_message>
update spec đến phần Premises
</commit_message>
<xml_diff>
--- a/Spec/Requirements/AB-SD_Software Requirements Specification.docx
+++ b/Spec/Requirements/AB-SD_Software Requirements Specification.docx
@@ -325,14 +325,12 @@
                 <w:rFonts w:cs="Tahoma"/>
               </w:rPr>
             </w:pPr>
-            <w:smartTag w:uri="urn:schemas-microsoft-com:office:smarttags" w:element="PersonName">
-              <w:r>
-                <w:rPr>
-                  <w:rFonts w:cs="Tahoma"/>
-                </w:rPr>
-                <w:t>John Jacobi</w:t>
-              </w:r>
-            </w:smartTag>
+            <w:r>
+              <w:rPr>
+                <w:rFonts w:cs="Tahoma"/>
+              </w:rPr>
+              <w:t>John Jacobi</w:t>
+            </w:r>
           </w:p>
         </w:tc>
       </w:tr>
@@ -10697,36 +10695,6 @@
         <w:jc w:val="both"/>
       </w:pPr>
       <w:r>
-        <w:rPr>
-          <w:b/>
-          <w:noProof/>
-          <w:lang w:eastAsia="ja-JP"/>
-        </w:rPr>
-        <w:pict>
-          <v:shape id="_x0000_s1027" type="#_x0000_t63" style="position:absolute;left:0;text-align:left;margin-left:344.7pt;margin-top:35.55pt;width:1in;height:55.05pt;z-index:251659264" adj="-68505,14243">
-            <v:textbox>
-              <w:txbxContent>
-                <w:p>
-                  <w:proofErr w:type="gramStart"/>
-                  <w:r>
-                    <w:t xml:space="preserve">Menu </w:t>
-                  </w:r>
-                  <w:proofErr w:type="spellStart"/>
-                  <w:r>
-                    <w:t>nào</w:t>
-                  </w:r>
-                  <w:proofErr w:type="spellEnd"/>
-                  <w:r>
-                    <w:t>?</w:t>
-                  </w:r>
-                  <w:proofErr w:type="gramEnd"/>
-                </w:p>
-              </w:txbxContent>
-            </v:textbox>
-          </v:shape>
-        </w:pict>
-      </w:r>
-      <w:r>
         <w:t>If user forgets password, he/she can click on ‘Forgot Password’ link on the Logon page. The screen will be displayed allowing user to input Username and Email to retrieve password. If Username and Email are not fit, error message will display ‘Username and Email do not match’. Otherwise, system will send password to the email input.</w:t>
       </w:r>
     </w:p>
@@ -10878,6 +10846,7 @@
       <w:pPr>
         <w:jc w:val="both"/>
       </w:pPr>
+      <w:proofErr w:type="gramStart"/>
       <w:r>
         <w:rPr>
           <w:color w:val="000000"/>
@@ -10942,7 +10911,116 @@
         <w:rPr>
           <w:color w:val="000000"/>
         </w:rPr>
-        <w:t xml:space="preserve"> by default. The list is paging with 1</w:t>
+        <w:t xml:space="preserve"> by default.</w:t>
+      </w:r>
+      <w:proofErr w:type="gramEnd"/>
+      <w:r>
+        <w:rPr>
+          <w:color w:val="000000"/>
+        </w:rPr>
+        <w:t xml:space="preserve"> </w:t>
+      </w:r>
+      <w:proofErr w:type="gramStart"/>
+      <w:r>
+        <w:rPr>
+          <w:color w:val="FF0000"/>
+        </w:rPr>
+        <w:t>Order by organization name</w:t>
+      </w:r>
+      <w:r>
+        <w:rPr>
+          <w:color w:val="FF0000"/>
+        </w:rPr>
+        <w:t>.</w:t>
+      </w:r>
+      <w:proofErr w:type="gramEnd"/>
+      <w:r>
+        <w:rPr>
+          <w:color w:val="FF0000"/>
+        </w:rPr>
+        <w:t xml:space="preserve"> </w:t>
+      </w:r>
+      <w:proofErr w:type="gramStart"/>
+      <w:r>
+        <w:rPr>
+          <w:color w:val="FF0000"/>
+        </w:rPr>
+        <w:t>link</w:t>
+      </w:r>
+      <w:proofErr w:type="gramEnd"/>
+      <w:r>
+        <w:rPr>
+          <w:color w:val="FF0000"/>
+        </w:rPr>
+        <w:t xml:space="preserve"> “ALL” display is clicked</w:t>
+      </w:r>
+      <w:r>
+        <w:rPr>
+          <w:color w:val="FF0000"/>
+        </w:rPr>
+        <w:t xml:space="preserve">. Record </w:t>
+      </w:r>
+      <w:proofErr w:type="spellStart"/>
+      <w:r>
+        <w:rPr>
+          <w:color w:val="FF0000"/>
+        </w:rPr>
+        <w:t>đầu</w:t>
+      </w:r>
+      <w:proofErr w:type="spellEnd"/>
+      <w:r>
+        <w:rPr>
+          <w:color w:val="FF0000"/>
+        </w:rPr>
+        <w:t xml:space="preserve"> </w:t>
+      </w:r>
+      <w:proofErr w:type="spellStart"/>
+      <w:r>
+        <w:rPr>
+          <w:color w:val="FF0000"/>
+        </w:rPr>
+        <w:t>tiên</w:t>
+      </w:r>
+      <w:proofErr w:type="spellEnd"/>
+      <w:r>
+        <w:rPr>
+          <w:color w:val="FF0000"/>
+        </w:rPr>
+        <w:t xml:space="preserve"> </w:t>
+      </w:r>
+      <w:proofErr w:type="spellStart"/>
+      <w:r>
+        <w:rPr>
+          <w:color w:val="FF0000"/>
+        </w:rPr>
+        <w:t>được</w:t>
+      </w:r>
+      <w:proofErr w:type="spellEnd"/>
+      <w:r>
+        <w:rPr>
+          <w:color w:val="FF0000"/>
+        </w:rPr>
+        <w:t xml:space="preserve"> select</w:t>
+      </w:r>
+      <w:r>
+        <w:rPr>
+          <w:color w:val="000000"/>
+        </w:rPr>
+        <w:t xml:space="preserve"> </w:t>
+      </w:r>
+      <w:proofErr w:type="gramStart"/>
+      <w:r>
+        <w:rPr>
+          <w:color w:val="000000"/>
+        </w:rPr>
+        <w:t>The</w:t>
+      </w:r>
+      <w:proofErr w:type="gramEnd"/>
+      <w:r>
+        <w:rPr>
+          <w:color w:val="000000"/>
+        </w:rPr>
+        <w:t xml:space="preserve"> list is paging with 1</w:t>
       </w:r>
       <w:r>
         <w:rPr>
@@ -11042,6 +11120,19 @@
     <w:p>
       <w:pPr>
         <w:rPr>
+          <w:color w:val="FF0000"/>
+        </w:rPr>
+      </w:pPr>
+      <w:r>
+        <w:rPr>
+          <w:color w:val="FF0000"/>
+        </w:rPr>
+        <w:t>In-active item display in gray color background</w:t>
+      </w:r>
+    </w:p>
+    <w:p>
+      <w:pPr>
+        <w:rPr>
           <w:color w:val="000000"/>
         </w:rPr>
       </w:pPr>
@@ -11196,7 +11287,27 @@
         <w:rPr>
           <w:color w:val="000000"/>
         </w:rPr>
-        <w:t xml:space="preserve"> by clicking on column name</w:t>
+        <w:t xml:space="preserve"> by clicking on column </w:t>
+      </w:r>
+      <w:r>
+        <w:rPr>
+          <w:strike/>
+          <w:color w:val="000000"/>
+        </w:rPr>
+        <w:t>name</w:t>
+      </w:r>
+      <w:r>
+        <w:rPr>
+          <w:strike/>
+          <w:color w:val="000000"/>
+        </w:rPr>
+        <w:t xml:space="preserve"> </w:t>
+      </w:r>
+      <w:r>
+        <w:rPr>
+          <w:color w:val="FF0000"/>
+        </w:rPr>
+        <w:t>header</w:t>
       </w:r>
       <w:r>
         <w:rPr>
@@ -11234,16 +11345,25 @@
         <w:rPr>
           <w:color w:val="000000"/>
         </w:rPr>
-        <w:t>If user s</w:t>
-      </w:r>
-      <w:r>
-        <w:rPr>
+        <w:t xml:space="preserve">If user </w:t>
+      </w:r>
+      <w:r>
+        <w:rPr>
+          <w:strike/>
+          <w:color w:val="000000"/>
+        </w:rPr>
+        <w:t>s</w:t>
+      </w:r>
+      <w:r>
+        <w:rPr>
+          <w:strike/>
           <w:color w:val="000000"/>
         </w:rPr>
         <w:t>elect</w:t>
       </w:r>
       <w:r>
         <w:rPr>
+          <w:strike/>
           <w:color w:val="000000"/>
         </w:rPr>
         <w:t>s</w:t>
@@ -11252,7 +11372,25 @@
         <w:rPr>
           <w:color w:val="000000"/>
         </w:rPr>
-        <w:t xml:space="preserve"> an Inactive </w:t>
+        <w:t xml:space="preserve"> </w:t>
+      </w:r>
+      <w:r>
+        <w:rPr>
+          <w:color w:val="FF0000"/>
+        </w:rPr>
+        <w:t>double click</w:t>
+      </w:r>
+      <w:r>
+        <w:rPr>
+          <w:color w:val="000000"/>
+        </w:rPr>
+        <w:t xml:space="preserve"> </w:t>
+      </w:r>
+      <w:r>
+        <w:rPr>
+          <w:color w:val="000000"/>
+        </w:rPr>
+        <w:t xml:space="preserve">an Inactive </w:t>
       </w:r>
       <w:proofErr w:type="spellStart"/>
       <w:r>
@@ -11680,6 +11818,16 @@
           <w:color w:val="000000"/>
         </w:rPr>
       </w:pPr>
+    </w:p>
+    <w:p>
+      <w:pPr>
+        <w:pStyle w:val="ListParagraph"/>
+        <w:spacing w:after="200" w:line="276" w:lineRule="auto"/>
+        <w:ind w:left="0"/>
+        <w:rPr>
+          <w:color w:val="000000"/>
+        </w:rPr>
+      </w:pPr>
       <w:r>
         <w:rPr>
           <w:color w:val="000000"/>
@@ -11989,7 +12137,21 @@
             <w:rStyle w:val="Hyperlink"/>
             <w:noProof/>
           </w:rPr>
-          <w:t>Address</w:t>
+          <w:t>Add</w:t>
+        </w:r>
+        <w:r>
+          <w:rPr>
+            <w:rStyle w:val="Hyperlink"/>
+            <w:noProof/>
+          </w:rPr>
+          <w:t>r</w:t>
+        </w:r>
+        <w:r>
+          <w:rPr>
+            <w:rStyle w:val="Hyperlink"/>
+            <w:noProof/>
+          </w:rPr>
+          <w:t>ess</w:t>
         </w:r>
       </w:hyperlink>
       <w:r>
@@ -12152,6 +12314,7 @@
           <w:noProof/>
           <w:color w:val="000000"/>
         </w:rPr>
+        <w:lastRenderedPageBreak/>
         <w:t xml:space="preserve">Nation/Country will list all of Country </w:t>
       </w:r>
       <w:r>
@@ -12171,6 +12334,124 @@
           <w:color w:val="000000"/>
         </w:rPr>
         <w:t>.</w:t>
+      </w:r>
+      <w:r>
+        <w:rPr>
+          <w:color w:val="000000"/>
+        </w:rPr>
+        <w:t xml:space="preserve"> (</w:t>
+      </w:r>
+      <w:proofErr w:type="spellStart"/>
+      <w:proofErr w:type="gramStart"/>
+      <w:r>
+        <w:rPr>
+          <w:color w:val="FF0000"/>
+        </w:rPr>
+        <w:t>qa</w:t>
+      </w:r>
+      <w:proofErr w:type="spellEnd"/>
+      <w:proofErr w:type="gramEnd"/>
+      <w:r>
+        <w:rPr>
+          <w:color w:val="FF0000"/>
+        </w:rPr>
+        <w:t xml:space="preserve"> </w:t>
+      </w:r>
+      <w:proofErr w:type="spellStart"/>
+      <w:r>
+        <w:rPr>
+          <w:color w:val="FF0000"/>
+        </w:rPr>
+        <w:t>đã</w:t>
+      </w:r>
+      <w:proofErr w:type="spellEnd"/>
+      <w:r>
+        <w:rPr>
+          <w:color w:val="FF0000"/>
+        </w:rPr>
+        <w:t xml:space="preserve"> </w:t>
+      </w:r>
+      <w:proofErr w:type="spellStart"/>
+      <w:r>
+        <w:rPr>
+          <w:color w:val="FF0000"/>
+        </w:rPr>
+        <w:t>có</w:t>
+      </w:r>
+      <w:proofErr w:type="spellEnd"/>
+      <w:r>
+        <w:rPr>
+          <w:color w:val="FF0000"/>
+        </w:rPr>
+        <w:t xml:space="preserve"> table country </w:t>
+      </w:r>
+      <w:proofErr w:type="spellStart"/>
+      <w:r>
+        <w:rPr>
+          <w:color w:val="FF0000"/>
+        </w:rPr>
+        <w:t>sao</w:t>
+      </w:r>
+      <w:proofErr w:type="spellEnd"/>
+      <w:r>
+        <w:rPr>
+          <w:color w:val="FF0000"/>
+        </w:rPr>
+        <w:t xml:space="preserve"> </w:t>
+      </w:r>
+      <w:proofErr w:type="spellStart"/>
+      <w:r>
+        <w:rPr>
+          <w:color w:val="FF0000"/>
+        </w:rPr>
+        <w:t>lại</w:t>
+      </w:r>
+      <w:proofErr w:type="spellEnd"/>
+      <w:r>
+        <w:rPr>
+          <w:color w:val="FF0000"/>
+        </w:rPr>
+        <w:t xml:space="preserve"> </w:t>
+      </w:r>
+      <w:proofErr w:type="spellStart"/>
+      <w:r>
+        <w:rPr>
+          <w:color w:val="FF0000"/>
+        </w:rPr>
+        <w:t>phải</w:t>
+      </w:r>
+      <w:proofErr w:type="spellEnd"/>
+      <w:r>
+        <w:rPr>
+          <w:color w:val="FF0000"/>
+        </w:rPr>
+        <w:t xml:space="preserve"> get data </w:t>
+      </w:r>
+      <w:proofErr w:type="spellStart"/>
+      <w:r>
+        <w:rPr>
+          <w:color w:val="FF0000"/>
+        </w:rPr>
+        <w:t>từ</w:t>
+      </w:r>
+      <w:proofErr w:type="spellEnd"/>
+      <w:r>
+        <w:rPr>
+          <w:color w:val="FF0000"/>
+        </w:rPr>
+        <w:t xml:space="preserve"> table reference</w:t>
+      </w:r>
+      <w:r>
+        <w:rPr>
+          <w:color w:val="FF0000"/>
+        </w:rPr>
+        <w:t>?</w:t>
+      </w:r>
+      <w:r>
+        <w:rPr>
+          <w:color w:val="000000"/>
+        </w:rPr>
+        <w:t>)</w:t>
       </w:r>
     </w:p>
     <w:p>
@@ -12198,7 +12479,6 @@
           <w:noProof/>
           <w:color w:val="000000"/>
         </w:rPr>
-        <w:lastRenderedPageBreak/>
         <w:t xml:space="preserve">If user manually enters  Postcode value, the system will check whether it is existing in </w:t>
       </w:r>
       <w:r>
@@ -12213,14 +12493,57 @@
           <w:noProof/>
           <w:color w:val="000000"/>
         </w:rPr>
-        <w:t xml:space="preserve"> or not. If not, prompt message should be displayed as </w:t>
-      </w:r>
-      <w:r>
-        <w:rPr>
-          <w:noProof/>
-          <w:color w:val="000000"/>
-        </w:rPr>
-        <w:t>'Address Details cannot be confirmed - Do you wish to enter Unconfirmed Address Data (Y/N?)'. If user click</w:t>
+        <w:t xml:space="preserve"> or not. </w:t>
+      </w:r>
+    </w:p>
+    <w:p>
+      <w:pPr>
+        <w:pStyle w:val="ListParagraph"/>
+        <w:rPr>
+          <w:noProof/>
+          <w:color w:val="000000"/>
+        </w:rPr>
+      </w:pPr>
+    </w:p>
+    <w:p>
+      <w:pPr>
+        <w:ind w:left="720"/>
+        <w:jc w:val="both"/>
+        <w:rPr>
+          <w:noProof/>
+          <w:color w:val="000000"/>
+        </w:rPr>
+      </w:pPr>
+      <w:r>
+        <w:rPr>
+          <w:noProof/>
+          <w:color w:val="000000"/>
+        </w:rPr>
+        <w:t xml:space="preserve">If not, prompt message should be displayed as </w:t>
+      </w:r>
+      <w:r>
+        <w:rPr>
+          <w:noProof/>
+          <w:color w:val="000000"/>
+        </w:rPr>
+        <w:t xml:space="preserve">'Address Details cannot be confirmed - Do you wish to enter Unconfirmed Address Data (Y/N?)'. </w:t>
+      </w:r>
+    </w:p>
+    <w:p>
+      <w:pPr>
+        <w:ind w:left="1440"/>
+        <w:jc w:val="both"/>
+        <w:rPr>
+          <w:noProof/>
+          <w:color w:val="000000"/>
+        </w:rPr>
+      </w:pPr>
+      <w:r>
+        <w:rPr>
+          <w:noProof/>
+          <w:color w:val="000000"/>
+        </w:rPr>
+        <w:t>If user click</w:t>
       </w:r>
       <w:r>
         <w:rPr>
@@ -12234,7 +12557,163 @@
           <w:noProof/>
           <w:color w:val="000000"/>
         </w:rPr>
-        <w:t xml:space="preserve"> No (Cancel), postcode should be focused again and the previous value should be cleared out.</w:t>
+        <w:t xml:space="preserve"> No (Cancel), postcode should be focused again and the previous value should be </w:t>
+      </w:r>
+      <w:r>
+        <w:rPr>
+          <w:strike/>
+          <w:noProof/>
+          <w:color w:val="000000"/>
+        </w:rPr>
+        <w:t>cleared out</w:t>
+      </w:r>
+      <w:r>
+        <w:rPr>
+          <w:noProof/>
+          <w:color w:val="000000"/>
+        </w:rPr>
+        <w:t xml:space="preserve"> </w:t>
+      </w:r>
+      <w:r>
+        <w:rPr>
+          <w:noProof/>
+          <w:color w:val="FF0000"/>
+        </w:rPr>
+        <w:t>selected</w:t>
+      </w:r>
+      <w:r>
+        <w:rPr>
+          <w:noProof/>
+          <w:color w:val="000000"/>
+        </w:rPr>
+        <w:t>.</w:t>
+      </w:r>
+    </w:p>
+    <w:p>
+      <w:pPr>
+        <w:pStyle w:val="ListParagraph"/>
+        <w:rPr>
+          <w:noProof/>
+          <w:color w:val="000000"/>
+        </w:rPr>
+      </w:pPr>
+    </w:p>
+    <w:p>
+      <w:pPr>
+        <w:ind w:left="1440"/>
+        <w:jc w:val="both"/>
+        <w:rPr>
+          <w:noProof/>
+          <w:color w:val="FF0000"/>
+        </w:rPr>
+      </w:pPr>
+      <w:r>
+        <w:rPr>
+          <w:noProof/>
+          <w:color w:val="FF0000"/>
+        </w:rPr>
+        <w:t xml:space="preserve">if user click in yes button. Switch </w:t>
+      </w:r>
+      <w:r>
+        <w:rPr>
+          <w:noProof/>
+          <w:color w:val="FF0000"/>
+        </w:rPr>
+        <w:t>city, country, counti</w:t>
+      </w:r>
+      <w:r>
+        <w:rPr>
+          <w:noProof/>
+          <w:color w:val="FF0000"/>
+        </w:rPr>
+        <w:t>, address1, address2, address3</w:t>
+      </w:r>
+      <w:r>
+        <w:rPr>
+          <w:noProof/>
+          <w:color w:val="FF0000"/>
+        </w:rPr>
+        <w:t xml:space="preserve"> textbox</w:t>
+      </w:r>
+      <w:r>
+        <w:rPr>
+          <w:noProof/>
+          <w:color w:val="FF0000"/>
+        </w:rPr>
+        <w:t xml:space="preserve"> from readonly to editable. User must enter </w:t>
+      </w:r>
+      <w:r>
+        <w:rPr>
+          <w:noProof/>
+          <w:color w:val="FF0000"/>
+        </w:rPr>
+        <w:t>city, country, counti</w:t>
+      </w:r>
+      <w:r>
+        <w:rPr>
+          <w:noProof/>
+          <w:color w:val="FF0000"/>
+        </w:rPr>
+        <w:t>. When save organisation info. Insert new address info (</w:t>
+      </w:r>
+      <w:r>
+        <w:rPr>
+          <w:noProof/>
+          <w:color w:val="FF0000"/>
+        </w:rPr>
+        <w:t>city, country, counti</w:t>
+      </w:r>
+      <w:r>
+        <w:rPr>
+          <w:noProof/>
+          <w:color w:val="FF0000"/>
+        </w:rPr>
+        <w:t>, post code</w:t>
+      </w:r>
+      <w:r>
+        <w:rPr>
+          <w:noProof/>
+          <w:color w:val="FF0000"/>
+        </w:rPr>
+        <w:t>,…</w:t>
+      </w:r>
+      <w:r>
+        <w:rPr>
+          <w:noProof/>
+          <w:color w:val="FF0000"/>
+        </w:rPr>
+        <w:t>)</w:t>
+      </w:r>
+    </w:p>
+    <w:p>
+      <w:pPr>
+        <w:jc w:val="both"/>
+        <w:rPr>
+          <w:noProof/>
+          <w:color w:val="FF0000"/>
+        </w:rPr>
+      </w:pPr>
+      <w:r>
+        <w:rPr>
+          <w:noProof/>
+          <w:color w:val="FF0000"/>
+        </w:rPr>
+        <w:tab/>
+        <w:t>If exits. Process load data into city, country, counti</w:t>
+      </w:r>
+      <w:r>
+        <w:rPr>
+          <w:noProof/>
+          <w:color w:val="FF0000"/>
+        </w:rPr>
+        <w:t>,…</w:t>
+      </w:r>
+      <w:r>
+        <w:rPr>
+          <w:noProof/>
+          <w:color w:val="FF0000"/>
+        </w:rPr>
+        <w:t xml:space="preserve"> textbox</w:t>
       </w:r>
     </w:p>
     <w:p>
@@ -12650,7 +13129,49 @@
           <w:noProof/>
           <w:color w:val="000000"/>
         </w:rPr>
-        <w:t xml:space="preserve">If the validation is passed, Organisation record will be saved and Organisation details screen is kept </w:t>
+        <w:t xml:space="preserve">If the validation is passed, </w:t>
+      </w:r>
+      <w:r>
+        <w:rPr>
+          <w:noProof/>
+          <w:color w:val="FF0000"/>
+        </w:rPr>
+        <w:t xml:space="preserve">duplicate </w:t>
+      </w:r>
+      <w:r>
+        <w:rPr>
+          <w:noProof/>
+          <w:color w:val="FF0000"/>
+        </w:rPr>
+        <w:t>Organisation</w:t>
+      </w:r>
+      <w:r>
+        <w:rPr>
+          <w:noProof/>
+          <w:color w:val="FF0000"/>
+        </w:rPr>
+        <w:t xml:space="preserve"> name is check</w:t>
+      </w:r>
+      <w:r>
+        <w:rPr>
+          <w:noProof/>
+          <w:color w:val="FF0000"/>
+        </w:rPr>
+        <w:t>, if duplicate exits, dialog message is display.</w:t>
+      </w:r>
+      <w:r>
+        <w:rPr>
+          <w:noProof/>
+          <w:color w:val="000000"/>
+        </w:rPr>
+        <w:t xml:space="preserve"> </w:t>
+      </w:r>
+      <w:r>
+        <w:rPr>
+          <w:noProof/>
+          <w:color w:val="000000"/>
+        </w:rPr>
+        <w:t xml:space="preserve">Organisation record will be saved and Organisation details screen is kept </w:t>
       </w:r>
       <w:r>
         <w:rPr>
@@ -12674,280 +13195,6 @@
           <w:lang w:eastAsia="ja-JP"/>
         </w:rPr>
         <w:lastRenderedPageBreak/>
-        <w:pict>
-          <v:shape id="_x0000_s1029" type="#_x0000_t63" style="position:absolute;margin-left:374.7pt;margin-top:50.15pt;width:178.45pt;height:64.9pt;z-index:251661312" adj="-33486,-6889">
-            <v:textbox style="mso-next-textbox:#_x0000_s1029">
-              <w:txbxContent>
-                <w:p>
-                  <w:proofErr w:type="spellStart"/>
-                  <w:r>
-                    <w:t>Sau</w:t>
-                  </w:r>
-                  <w:proofErr w:type="spellEnd"/>
-                  <w:r>
-                    <w:t xml:space="preserve"> </w:t>
-                  </w:r>
-                  <w:proofErr w:type="spellStart"/>
-                  <w:r>
-                    <w:t>khi</w:t>
-                  </w:r>
-                  <w:proofErr w:type="spellEnd"/>
-                  <w:r>
-                    <w:t xml:space="preserve"> save </w:t>
-                  </w:r>
-                  <w:proofErr w:type="spellStart"/>
-                  <w:r>
-                    <w:t>thành</w:t>
-                  </w:r>
-                  <w:proofErr w:type="spellEnd"/>
-                  <w:r>
-                    <w:t xml:space="preserve"> </w:t>
-                  </w:r>
-                  <w:proofErr w:type="spellStart"/>
-                  <w:r>
-                    <w:t>công</w:t>
-                  </w:r>
-                  <w:proofErr w:type="spellEnd"/>
-                  <w:r>
-                    <w:t xml:space="preserve"> </w:t>
-                  </w:r>
-                  <w:proofErr w:type="spellStart"/>
-                  <w:r>
-                    <w:t>thì</w:t>
-                  </w:r>
-                  <w:proofErr w:type="spellEnd"/>
-                  <w:r>
-                    <w:t xml:space="preserve"> </w:t>
-                  </w:r>
-                  <w:proofErr w:type="spellStart"/>
-                  <w:r>
-                    <w:t>hiển</w:t>
-                  </w:r>
-                  <w:proofErr w:type="spellEnd"/>
-                  <w:r>
-                    <w:t xml:space="preserve"> </w:t>
-                  </w:r>
-                  <w:proofErr w:type="spellStart"/>
-                  <w:r>
-                    <w:t>thị</w:t>
-                  </w:r>
-                  <w:proofErr w:type="spellEnd"/>
-                  <w:r>
-                    <w:t xml:space="preserve"> </w:t>
-                  </w:r>
-                  <w:proofErr w:type="spellStart"/>
-                  <w:r>
-                    <w:t>luôn</w:t>
-                  </w:r>
-                  <w:proofErr w:type="spellEnd"/>
-                  <w:r>
-                    <w:t xml:space="preserve"> </w:t>
-                  </w:r>
-                  <w:proofErr w:type="spellStart"/>
-                  <w:r>
-                    <w:t>mấy</w:t>
-                  </w:r>
-                  <w:proofErr w:type="spellEnd"/>
-                  <w:r>
-                    <w:t xml:space="preserve"> tab </w:t>
-                  </w:r>
-                  <w:proofErr w:type="spellStart"/>
-                  <w:r>
-                    <w:t>này</w:t>
-                  </w:r>
-                  <w:proofErr w:type="spellEnd"/>
-                  <w:r>
-                    <w:t xml:space="preserve"> à?</w:t>
-                  </w:r>
-                </w:p>
-              </w:txbxContent>
-            </v:textbox>
-          </v:shape>
-        </w:pict>
-      </w:r>
-      <w:r>
-        <w:rPr>
-          <w:noProof/>
-          <w:lang w:eastAsia="ja-JP"/>
-        </w:rPr>
-        <w:pict>
-          <v:shape id="_x0000_s1030" type="#_x0000_t63" style="position:absolute;margin-left:221.4pt;margin-top:89.7pt;width:178.45pt;height:64.9pt;z-index:251662336" adj="-16964,-18571">
-            <v:textbox style="mso-next-textbox:#_x0000_s1030">
-              <w:txbxContent>
-                <w:p>
-                  <w:r>
-                    <w:t xml:space="preserve">Detail 3 </w:t>
-                  </w:r>
-                  <w:proofErr w:type="spellStart"/>
-                  <w:r>
-                    <w:t>lúc</w:t>
-                  </w:r>
-                  <w:proofErr w:type="spellEnd"/>
-                  <w:r>
-                    <w:t xml:space="preserve"> </w:t>
-                  </w:r>
-                  <w:proofErr w:type="spellStart"/>
-                  <w:r>
-                    <w:t>nào</w:t>
-                  </w:r>
-                  <w:proofErr w:type="spellEnd"/>
-                  <w:r>
-                    <w:t xml:space="preserve"> </w:t>
-                  </w:r>
-                  <w:proofErr w:type="spellStart"/>
-                  <w:r>
-                    <w:t>cũng</w:t>
-                  </w:r>
-                  <w:proofErr w:type="spellEnd"/>
-                  <w:r>
-                    <w:t xml:space="preserve"> </w:t>
-                  </w:r>
-                  <w:proofErr w:type="spellStart"/>
-                  <w:r>
-                    <w:t>ẩn</w:t>
-                  </w:r>
-                  <w:proofErr w:type="spellEnd"/>
-                  <w:r>
-                    <w:t xml:space="preserve"> à. </w:t>
-                  </w:r>
-                  <w:proofErr w:type="spellStart"/>
-                  <w:r>
-                    <w:t>Dù</w:t>
-                  </w:r>
-                  <w:proofErr w:type="spellEnd"/>
-                  <w:r>
-                    <w:t xml:space="preserve"> user </w:t>
-                  </w:r>
-                  <w:proofErr w:type="spellStart"/>
-                  <w:r>
-                    <w:t>có</w:t>
-                  </w:r>
-                  <w:proofErr w:type="spellEnd"/>
-                  <w:r>
-                    <w:t xml:space="preserve"> </w:t>
-                  </w:r>
-                  <w:proofErr w:type="spellStart"/>
-                  <w:proofErr w:type="gramStart"/>
-                  <w:r>
-                    <w:t>chọn</w:t>
-                  </w:r>
-                  <w:proofErr w:type="spellEnd"/>
-                  <w:r>
-                    <w:rPr>
-                      <w:color w:val="000000"/>
-                    </w:rPr>
-                    <w:t xml:space="preserve"> </w:t>
-                  </w:r>
-                  <w:r>
-                    <w:rPr>
-                      <w:color w:val="000000"/>
-                    </w:rPr>
-                    <w:t xml:space="preserve"> “</w:t>
-                  </w:r>
-                  <w:proofErr w:type="gramEnd"/>
-                  <w:r>
-                    <w:rPr>
-                      <w:color w:val="000000"/>
-                    </w:rPr>
-                    <w:t>Expression of Interest</w:t>
-                  </w:r>
-                  <w:r>
-                    <w:rPr>
-                      <w:color w:val="000000"/>
-                    </w:rPr>
-                    <w:t>”</w:t>
-                  </w:r>
-                </w:p>
-              </w:txbxContent>
-            </v:textbox>
-          </v:shape>
-        </w:pict>
-      </w:r>
-      <w:r>
-        <w:rPr>
-          <w:noProof/>
-          <w:lang w:eastAsia="ja-JP"/>
-        </w:rPr>
-        <w:pict>
-          <v:shape id="_x0000_s1028" type="#_x0000_t63" style="position:absolute;margin-left:-71.8pt;margin-top:232.15pt;width:178.45pt;height:48pt;z-index:251660288" adj="18350,49568">
-            <v:textbox>
-              <w:txbxContent>
-                <w:p>
-                  <w:r>
-                    <w:t xml:space="preserve">Related screen </w:t>
-                  </w:r>
-                  <w:proofErr w:type="spellStart"/>
-                  <w:r>
-                    <w:t>là</w:t>
-                  </w:r>
-                  <w:proofErr w:type="spellEnd"/>
-                  <w:r>
-                    <w:t xml:space="preserve"> </w:t>
-                  </w:r>
-                  <w:proofErr w:type="spellStart"/>
-                  <w:r>
-                    <w:t>cái</w:t>
-                  </w:r>
-                  <w:proofErr w:type="spellEnd"/>
-                  <w:r>
-                    <w:t xml:space="preserve"> </w:t>
-                  </w:r>
-                  <w:proofErr w:type="spellStart"/>
-                  <w:r>
-                    <w:t>gi</w:t>
-                  </w:r>
-                  <w:proofErr w:type="spellEnd"/>
-                  <w:r>
-                    <w:t xml:space="preserve">? </w:t>
-                  </w:r>
-                  <w:proofErr w:type="spellStart"/>
-                  <w:r>
-                    <w:t>Làm</w:t>
-                  </w:r>
-                  <w:proofErr w:type="spellEnd"/>
-                  <w:r>
-                    <w:t xml:space="preserve"> </w:t>
-                  </w:r>
-                  <w:proofErr w:type="spellStart"/>
-                  <w:r>
-                    <w:t>sao</w:t>
-                  </w:r>
-                  <w:proofErr w:type="spellEnd"/>
-                  <w:r>
-                    <w:t xml:space="preserve"> </w:t>
-                  </w:r>
-                  <w:proofErr w:type="spellStart"/>
-                  <w:r>
-                    <w:t>để</w:t>
-                  </w:r>
-                  <w:proofErr w:type="spellEnd"/>
-                  <w:r>
-                    <w:t xml:space="preserve"> </w:t>
-                  </w:r>
-                  <w:proofErr w:type="spellStart"/>
-                  <w:r>
-                    <w:t>xác</w:t>
-                  </w:r>
-                  <w:proofErr w:type="spellEnd"/>
-                  <w:r>
-                    <w:t xml:space="preserve"> </w:t>
-                  </w:r>
-                  <w:proofErr w:type="spellStart"/>
-                  <w:r>
-                    <w:t>định</w:t>
-                  </w:r>
-                  <w:proofErr w:type="spellEnd"/>
-                </w:p>
-              </w:txbxContent>
-            </v:textbox>
-          </v:shape>
-        </w:pict>
-      </w:r>
-      <w:r>
-        <w:rPr>
-          <w:noProof/>
-          <w:lang w:eastAsia="ja-JP"/>
-        </w:rPr>
         <w:drawing>
           <wp:inline distT="0" distB="0" distL="0" distR="0" wp14:anchorId="0455D63A" wp14:editId="6C0832CE">
             <wp:extent cx="5977890" cy="3571240"/>
@@ -13058,7 +13305,28 @@
         <w:ind w:left="0"/>
       </w:pPr>
       <w:r>
-        <w:t xml:space="preserve">By selecting an active </w:t>
+        <w:t xml:space="preserve">By </w:t>
+      </w:r>
+      <w:r>
+        <w:rPr>
+          <w:strike/>
+        </w:rPr>
+        <w:t>selecting</w:t>
+      </w:r>
+      <w:r>
+        <w:rPr>
+          <w:strike/>
+        </w:rPr>
+        <w:t xml:space="preserve"> </w:t>
+      </w:r>
+      <w:r>
+        <w:rPr>
+          <w:color w:val="FF0000"/>
+        </w:rPr>
+        <w:t>double click</w:t>
+      </w:r>
+      <w:r>
+        <w:t xml:space="preserve"> an active </w:t>
       </w:r>
       <w:proofErr w:type="spellStart"/>
       <w:r>
@@ -13101,65 +13369,18 @@
         </w:numPr>
       </w:pPr>
       <w:r>
-        <w:rPr>
-          <w:noProof/>
-          <w:lang w:eastAsia="ja-JP"/>
-        </w:rPr>
-        <w:pict>
-          <v:shape id="_x0000_s1032" type="#_x0000_t63" style="position:absolute;left:0;text-align:left;margin-left:308.95pt;margin-top:29.05pt;width:178.45pt;height:64.9pt;z-index:251663360" adj="-26829,-21949">
-            <v:textbox style="mso-next-textbox:#_x0000_s1032">
-              <w:txbxContent>
-                <w:p>
-                  <w:proofErr w:type="spellStart"/>
-                  <w:proofErr w:type="gramStart"/>
-                  <w:r>
-                    <w:t>Thế</w:t>
-                  </w:r>
-                  <w:proofErr w:type="spellEnd"/>
-                  <w:r>
-                    <w:t xml:space="preserve"> </w:t>
-                  </w:r>
-                  <w:proofErr w:type="spellStart"/>
-                  <w:r>
-                    <w:t>nếu</w:t>
-                  </w:r>
-                  <w:proofErr w:type="spellEnd"/>
-                  <w:r>
-                    <w:t xml:space="preserve"> </w:t>
-                  </w:r>
-                  <w:proofErr w:type="spellStart"/>
-                  <w:r>
-                    <w:t>cọn</w:t>
-                  </w:r>
-                  <w:proofErr w:type="spellEnd"/>
-                  <w:r>
-                    <w:t xml:space="preserve"> in active org </w:t>
-                  </w:r>
-                  <w:proofErr w:type="spellStart"/>
-                  <w:r>
-                    <w:t>thì</w:t>
-                  </w:r>
-                  <w:proofErr w:type="spellEnd"/>
-                  <w:r>
-                    <w:t xml:space="preserve"> </w:t>
-                  </w:r>
-                  <w:proofErr w:type="spellStart"/>
-                  <w:r>
-                    <w:t>sao</w:t>
-                  </w:r>
-                  <w:proofErr w:type="spellEnd"/>
-                  <w:r>
-                    <w:t>?</w:t>
-                  </w:r>
-                  <w:proofErr w:type="gramEnd"/>
-                </w:p>
-              </w:txbxContent>
-            </v:textbox>
-          </v:shape>
-        </w:pict>
-      </w:r>
-      <w:r>
         <w:t>Details 4:</w:t>
+      </w:r>
+    </w:p>
+    <w:p/>
+    <w:p>
+      <w:pPr>
+        <w:tabs>
+          <w:tab w:val="left" w:pos="1644"/>
+        </w:tabs>
+      </w:pPr>
+      <w:r>
+        <w:tab/>
       </w:r>
     </w:p>
     <w:p>
@@ -13331,6 +13552,7 @@
       <w:r>
         <w:rPr>
           <w:color w:val="000000"/>
+          <w:highlight w:val="yellow"/>
         </w:rPr>
         <w:t xml:space="preserve">The Government Office Region (GOR) dropdown list will contain all of GOR already link to </w:t>
       </w:r>
@@ -13338,6 +13560,7 @@
       <w:r>
         <w:rPr>
           <w:color w:val="000000"/>
+          <w:highlight w:val="yellow"/>
         </w:rPr>
         <w:t>Organisation’s</w:t>
       </w:r>
@@ -13345,18 +13568,21 @@
       <w:r>
         <w:rPr>
           <w:color w:val="000000"/>
+          <w:highlight w:val="yellow"/>
         </w:rPr>
         <w:t xml:space="preserve"> county (input in Details 1 tab). The screen also display</w:t>
       </w:r>
       <w:r>
         <w:rPr>
           <w:color w:val="000000"/>
+          <w:highlight w:val="yellow"/>
         </w:rPr>
         <w:t>s</w:t>
       </w:r>
       <w:r>
         <w:rPr>
           <w:color w:val="000000"/>
+          <w:highlight w:val="yellow"/>
         </w:rPr>
         <w:t xml:space="preserve"> Trust Region and Trust District to allow user to select for </w:t>
       </w:r>
@@ -13364,6 +13590,7 @@
       <w:r>
         <w:rPr>
           <w:color w:val="000000"/>
+          <w:highlight w:val="yellow"/>
         </w:rPr>
         <w:t>Organisation</w:t>
       </w:r>
@@ -13371,6 +13598,7 @@
       <w:r>
         <w:rPr>
           <w:color w:val="000000"/>
+          <w:highlight w:val="yellow"/>
         </w:rPr>
         <w:t>.</w:t>
       </w:r>
@@ -13614,18 +13842,33 @@
         <w:jc w:val="both"/>
       </w:pPr>
       <w:r>
+        <w:rPr>
+          <w:highlight w:val="yellow"/>
+        </w:rPr>
         <w:t xml:space="preserve">If user changes an Address field, during the validation after clicking on ‘Save’ button, a message </w:t>
       </w:r>
       <w:r>
+        <w:rPr>
+          <w:highlight w:val="yellow"/>
+        </w:rPr>
         <w:t xml:space="preserve">(“The Address has been changed, do you want to save new Address?”) </w:t>
       </w:r>
       <w:r>
+        <w:rPr>
+          <w:highlight w:val="yellow"/>
+        </w:rPr>
         <w:t>will be displayed to get confirm that user really wants to change Address or not. If not, old Address value</w:t>
       </w:r>
       <w:r>
+        <w:rPr>
+          <w:highlight w:val="yellow"/>
+        </w:rPr>
         <w:t>s</w:t>
       </w:r>
       <w:r>
+        <w:rPr>
+          <w:highlight w:val="yellow"/>
+        </w:rPr>
         <w:t xml:space="preserve"> will be kept.</w:t>
       </w:r>
     </w:p>
@@ -13682,7 +13925,182 @@
       </w:r>
       <w:proofErr w:type="spellEnd"/>
       <w:r>
-        <w:t xml:space="preserve"> already links to a Service or a Premise, the prompt message </w:t>
+        <w:t xml:space="preserve"> already links to a Service or a Premise</w:t>
+      </w:r>
+      <w:r>
+        <w:t xml:space="preserve"> (</w:t>
+      </w:r>
+      <w:proofErr w:type="spellStart"/>
+      <w:r>
+        <w:rPr>
+          <w:color w:val="FF0000"/>
+        </w:rPr>
+        <w:t>qa</w:t>
+      </w:r>
+      <w:proofErr w:type="spellEnd"/>
+      <w:r>
+        <w:rPr>
+          <w:color w:val="FF0000"/>
+        </w:rPr>
+        <w:t xml:space="preserve"> </w:t>
+      </w:r>
+      <w:proofErr w:type="spellStart"/>
+      <w:r>
+        <w:rPr>
+          <w:color w:val="FF0000"/>
+        </w:rPr>
+        <w:t>hiện</w:t>
+      </w:r>
+      <w:proofErr w:type="spellEnd"/>
+      <w:r>
+        <w:rPr>
+          <w:color w:val="FF0000"/>
+        </w:rPr>
+        <w:t xml:space="preserve"> </w:t>
+      </w:r>
+      <w:proofErr w:type="spellStart"/>
+      <w:r>
+        <w:rPr>
+          <w:color w:val="FF0000"/>
+        </w:rPr>
+        <w:t>tại</w:t>
+      </w:r>
+      <w:proofErr w:type="spellEnd"/>
+      <w:r>
+        <w:rPr>
+          <w:color w:val="FF0000"/>
+        </w:rPr>
+        <w:t xml:space="preserve"> </w:t>
+      </w:r>
+      <w:proofErr w:type="spellStart"/>
+      <w:r>
+        <w:rPr>
+          <w:color w:val="FF0000"/>
+        </w:rPr>
+        <w:t>chưa</w:t>
+      </w:r>
+      <w:proofErr w:type="spellEnd"/>
+      <w:r>
+        <w:rPr>
+          <w:color w:val="FF0000"/>
+        </w:rPr>
+        <w:t xml:space="preserve"> </w:t>
+      </w:r>
+      <w:proofErr w:type="spellStart"/>
+      <w:r>
+        <w:rPr>
+          <w:color w:val="FF0000"/>
+        </w:rPr>
+        <w:t>biết</w:t>
+      </w:r>
+      <w:proofErr w:type="spellEnd"/>
+      <w:r>
+        <w:rPr>
+          <w:color w:val="FF0000"/>
+        </w:rPr>
+        <w:t xml:space="preserve"> link </w:t>
+      </w:r>
+      <w:proofErr w:type="spellStart"/>
+      <w:r>
+        <w:rPr>
+          <w:color w:val="FF0000"/>
+        </w:rPr>
+        <w:t>trực</w:t>
+      </w:r>
+      <w:proofErr w:type="spellEnd"/>
+      <w:r>
+        <w:rPr>
+          <w:color w:val="FF0000"/>
+        </w:rPr>
+        <w:t xml:space="preserve"> </w:t>
+      </w:r>
+      <w:proofErr w:type="spellStart"/>
+      <w:r>
+        <w:rPr>
+          <w:color w:val="FF0000"/>
+        </w:rPr>
+        <w:t>tiếp</w:t>
+      </w:r>
+      <w:proofErr w:type="spellEnd"/>
+      <w:r>
+        <w:rPr>
+          <w:color w:val="FF0000"/>
+        </w:rPr>
+        <w:t xml:space="preserve"> </w:t>
+      </w:r>
+      <w:proofErr w:type="spellStart"/>
+      <w:r>
+        <w:rPr>
+          <w:color w:val="FF0000"/>
+        </w:rPr>
+        <w:t>đến</w:t>
+      </w:r>
+      <w:proofErr w:type="spellEnd"/>
+      <w:r>
+        <w:rPr>
+          <w:color w:val="FF0000"/>
+        </w:rPr>
+        <w:t xml:space="preserve"> </w:t>
+      </w:r>
+      <w:r>
+        <w:rPr>
+          <w:color w:val="FF0000"/>
+        </w:rPr>
+        <w:t>Premise</w:t>
+      </w:r>
+      <w:r>
+        <w:rPr>
+          <w:color w:val="FF0000"/>
+        </w:rPr>
+        <w:t xml:space="preserve"> </w:t>
+      </w:r>
+      <w:proofErr w:type="spellStart"/>
+      <w:r>
+        <w:rPr>
+          <w:color w:val="FF0000"/>
+        </w:rPr>
+        <w:t>như</w:t>
+      </w:r>
+      <w:proofErr w:type="spellEnd"/>
+      <w:r>
+        <w:rPr>
+          <w:color w:val="FF0000"/>
+        </w:rPr>
+        <w:t xml:space="preserve"> </w:t>
+      </w:r>
+      <w:proofErr w:type="spellStart"/>
+      <w:r>
+        <w:rPr>
+          <w:color w:val="FF0000"/>
+        </w:rPr>
+        <w:t>thế</w:t>
+      </w:r>
+      <w:proofErr w:type="spellEnd"/>
+      <w:r>
+        <w:rPr>
+          <w:color w:val="FF0000"/>
+        </w:rPr>
+        <w:t xml:space="preserve"> </w:t>
+      </w:r>
+      <w:proofErr w:type="spellStart"/>
+      <w:r>
+        <w:rPr>
+          <w:color w:val="FF0000"/>
+        </w:rPr>
+        <w:t>nào</w:t>
+      </w:r>
+      <w:proofErr w:type="spellEnd"/>
+      <w:r>
+        <w:rPr>
+          <w:color w:val="FF0000"/>
+        </w:rPr>
+        <w:t>?</w:t>
+      </w:r>
+      <w:r>
+        <w:t>)</w:t>
+      </w:r>
+      <w:r>
+        <w:t xml:space="preserve">, the prompt message </w:t>
       </w:r>
       <w:r>
         <w:t xml:space="preserve">“This Organization is already in use, do you want to make this in-active?” </w:t>
@@ -13997,7 +14415,22 @@
         </w:numPr>
       </w:pPr>
       <w:r>
-        <w:t>Marking in-active record to active</w:t>
+        <w:rPr>
+          <w:strike/>
+        </w:rPr>
+        <w:t>Marking</w:t>
+      </w:r>
+      <w:r>
+        <w:t xml:space="preserve"> </w:t>
+      </w:r>
+      <w:r>
+        <w:rPr>
+          <w:color w:val="FF0000"/>
+        </w:rPr>
+        <w:t>double click in</w:t>
+      </w:r>
+      <w:r>
+        <w:t xml:space="preserve"> in-active record to active</w:t>
       </w:r>
       <w:r>
         <w:t>. The prompt message should be “Do you want to make this Supporting Materials active?”</w:t>
@@ -14134,6 +14567,58 @@
         <w:t>Added By and Added Date are read-only fields which showing current user name and current date.</w:t>
       </w:r>
     </w:p>
+    <w:p/>
+    <w:p>
+      <w:pPr>
+        <w:rPr>
+          <w:color w:val="FF0000"/>
+        </w:rPr>
+      </w:pPr>
+      <w:r>
+        <w:rPr>
+          <w:color w:val="FF0000"/>
+        </w:rPr>
+        <w:t xml:space="preserve">Combine </w:t>
+      </w:r>
+      <w:proofErr w:type="spellStart"/>
+      <w:proofErr w:type="gramStart"/>
+      <w:r>
+        <w:rPr>
+          <w:color w:val="FF0000"/>
+        </w:rPr>
+        <w:t>url</w:t>
+      </w:r>
+      <w:proofErr w:type="spellEnd"/>
+      <w:proofErr w:type="gramEnd"/>
+      <w:r>
+        <w:rPr>
+          <w:color w:val="FF0000"/>
+        </w:rPr>
+        <w:t xml:space="preserve"> and type make unique in </w:t>
+      </w:r>
+      <w:proofErr w:type="spellStart"/>
+      <w:r>
+        <w:rPr>
+          <w:color w:val="FF0000"/>
+        </w:rPr>
+        <w:t>a</w:t>
+      </w:r>
+      <w:proofErr w:type="spellEnd"/>
+      <w:r>
+        <w:rPr>
+          <w:color w:val="FF0000"/>
+        </w:rPr>
+        <w:t xml:space="preserve"> </w:t>
+      </w:r>
+      <w:proofErr w:type="spellStart"/>
+      <w:r>
+        <w:rPr>
+          <w:color w:val="FF0000"/>
+        </w:rPr>
+        <w:t>organisation</w:t>
+      </w:r>
+      <w:proofErr w:type="spellEnd"/>
+    </w:p>
     <w:p>
       <w:pPr>
         <w:pStyle w:val="Heading4"/>
@@ -14169,7 +14654,19 @@
         <w:ind w:left="0"/>
       </w:pPr>
       <w:r>
-        <w:t>In Supporting Materials details screen, there is ‘In-active’ button that enable user to mark a record to in-active.</w:t>
+        <w:t>In Supporting Materials details screen</w:t>
+      </w:r>
+      <w:r>
+        <w:t xml:space="preserve"> </w:t>
+      </w:r>
+      <w:r>
+        <w:rPr>
+          <w:color w:val="FF0000"/>
+        </w:rPr>
+        <w:t>in Amend mode</w:t>
+      </w:r>
+      <w:r>
+        <w:t>, there is ‘In-active’ button that enable user to mark a record to in-active.</w:t>
       </w:r>
     </w:p>
     <w:p>
@@ -14372,7 +14869,33 @@
         <w:ind w:left="0"/>
       </w:pPr>
       <w:r>
-        <w:t>The prompt message when user selecting an inactive record to view should be “Do you want to make this BU/Directorate active?”</w:t>
+        <w:t xml:space="preserve">The prompt message when user </w:t>
+      </w:r>
+      <w:r>
+        <w:rPr>
+          <w:strike/>
+        </w:rPr>
+        <w:t>selecting</w:t>
+      </w:r>
+      <w:r>
+        <w:t xml:space="preserve"> </w:t>
+      </w:r>
+      <w:r>
+        <w:rPr>
+          <w:color w:val="FF0000"/>
+        </w:rPr>
+        <w:t xml:space="preserve">double </w:t>
+      </w:r>
+      <w:proofErr w:type="gramStart"/>
+      <w:r>
+        <w:rPr>
+          <w:color w:val="FF0000"/>
+        </w:rPr>
+        <w:t>click</w:t>
+      </w:r>
+      <w:proofErr w:type="gramEnd"/>
+      <w:r>
+        <w:t xml:space="preserve"> an inactive record to view should be “Do you want to make this BU/Directorate active?”</w:t>
       </w:r>
     </w:p>
     <w:p>
@@ -14518,7 +15041,43 @@
         <w:ind w:left="0"/>
       </w:pPr>
       <w:r>
-        <w:t>Besides, BU/Directorate Name should be unique.</w:t>
+        <w:t>Besides, BU/Directorate Name</w:t>
+      </w:r>
+      <w:r>
+        <w:t xml:space="preserve"> </w:t>
+      </w:r>
+      <w:r>
+        <w:rPr>
+          <w:color w:val="FF0000"/>
+        </w:rPr>
+        <w:t xml:space="preserve">in </w:t>
+      </w:r>
+      <w:proofErr w:type="spellStart"/>
+      <w:proofErr w:type="gramStart"/>
+      <w:r>
+        <w:rPr>
+          <w:color w:val="FF0000"/>
+        </w:rPr>
+        <w:t>a</w:t>
+      </w:r>
+      <w:proofErr w:type="spellEnd"/>
+      <w:proofErr w:type="gramEnd"/>
+      <w:r>
+        <w:rPr>
+          <w:color w:val="FF0000"/>
+        </w:rPr>
+        <w:t xml:space="preserve"> </w:t>
+      </w:r>
+      <w:proofErr w:type="spellStart"/>
+      <w:r>
+        <w:rPr>
+          <w:color w:val="FF0000"/>
+        </w:rPr>
+        <w:t>organisation</w:t>
+      </w:r>
+      <w:proofErr w:type="spellEnd"/>
+      <w:r>
+        <w:t xml:space="preserve"> should be unique.</w:t>
       </w:r>
     </w:p>
     <w:p>
@@ -14579,7 +15138,64 @@
       </w:r>
       <w:proofErr w:type="spellEnd"/>
       <w:r>
-        <w:t xml:space="preserve"> address fields.</w:t>
+        <w:t xml:space="preserve"> address fields</w:t>
+      </w:r>
+      <w:r>
+        <w:t xml:space="preserve"> (</w:t>
+      </w:r>
+      <w:r>
+        <w:rPr>
+          <w:color w:val="FF0000"/>
+        </w:rPr>
+        <w:t xml:space="preserve">post code, county,… </w:t>
+      </w:r>
+      <w:proofErr w:type="spellStart"/>
+      <w:r>
+        <w:rPr>
+          <w:color w:val="FF0000"/>
+        </w:rPr>
+        <w:t>cũng</w:t>
+      </w:r>
+      <w:proofErr w:type="spellEnd"/>
+      <w:r>
+        <w:rPr>
+          <w:color w:val="FF0000"/>
+        </w:rPr>
+        <w:t xml:space="preserve"> </w:t>
+      </w:r>
+      <w:proofErr w:type="spellStart"/>
+      <w:r>
+        <w:rPr>
+          <w:color w:val="FF0000"/>
+        </w:rPr>
+        <w:t>là</w:t>
+      </w:r>
+      <w:proofErr w:type="spellEnd"/>
+      <w:r>
+        <w:rPr>
+          <w:color w:val="FF0000"/>
+        </w:rPr>
+        <w:t xml:space="preserve"> </w:t>
+      </w:r>
+      <w:proofErr w:type="spellStart"/>
+      <w:r>
+        <w:rPr>
+          <w:color w:val="FF0000"/>
+        </w:rPr>
+        <w:t>thông</w:t>
+      </w:r>
+      <w:proofErr w:type="spellEnd"/>
+      <w:r>
+        <w:rPr>
+          <w:color w:val="FF0000"/>
+        </w:rPr>
+        <w:t xml:space="preserve"> tin address</w:t>
+      </w:r>
+      <w:r>
+        <w:t>)</w:t>
+      </w:r>
+      <w:r>
+        <w:t>.</w:t>
       </w:r>
     </w:p>
     <w:p>
@@ -15052,6 +15668,21 @@
       </w:r>
       <w:proofErr w:type="spellEnd"/>
       <w:r>
+        <w:t xml:space="preserve"> </w:t>
+      </w:r>
+      <w:r>
+        <w:rPr>
+          <w:color w:val="FF0000"/>
+        </w:rPr>
+        <w:t>or</w:t>
+      </w:r>
+      <w:r>
+        <w:t xml:space="preserve"> </w:t>
+      </w:r>
+      <w:r>
+        <w:t>directory</w:t>
+      </w:r>
+      <w:r>
         <w:t xml:space="preserve"> that it belongs to.</w:t>
       </w:r>
     </w:p>
@@ -15081,28 +15712,318 @@
     </w:p>
     <w:p>
       <w:pPr>
-        <w:pStyle w:val="Heading4"/>
-      </w:pPr>
-      <w:bookmarkStart w:id="33" w:name="_Toc301930466"/>
-      <w:r>
-        <w:t>Amend Department</w:t>
-      </w:r>
-      <w:bookmarkEnd w:id="33"/>
-    </w:p>
-    <w:p>
-      <w:pPr>
         <w:pStyle w:val="ListParagraph"/>
         <w:ind w:left="0"/>
-      </w:pPr>
-      <w:r>
-        <w:t>All fields in ‘Details’ tab can be editable. Validation rules are the same as adding Department.</w:t>
-      </w:r>
+        <w:jc w:val="both"/>
+      </w:pPr>
     </w:p>
     <w:p>
       <w:pPr>
         <w:pStyle w:val="ListParagraph"/>
         <w:ind w:left="0"/>
-      </w:pPr>
+        <w:jc w:val="both"/>
+        <w:rPr>
+          <w:color w:val="FF0000"/>
+        </w:rPr>
+      </w:pPr>
+      <w:proofErr w:type="spellStart"/>
+      <w:proofErr w:type="gramStart"/>
+      <w:r>
+        <w:rPr>
+          <w:color w:val="FF0000"/>
+        </w:rPr>
+        <w:t>Giá</w:t>
+      </w:r>
+      <w:proofErr w:type="spellEnd"/>
+      <w:r>
+        <w:rPr>
+          <w:color w:val="FF0000"/>
+        </w:rPr>
+        <w:t xml:space="preserve"> </w:t>
+      </w:r>
+      <w:proofErr w:type="spellStart"/>
+      <w:r>
+        <w:rPr>
+          <w:color w:val="FF0000"/>
+        </w:rPr>
+        <w:t>trị</w:t>
+      </w:r>
+      <w:proofErr w:type="spellEnd"/>
+      <w:r>
+        <w:rPr>
+          <w:color w:val="FF0000"/>
+        </w:rPr>
+        <w:t xml:space="preserve"> </w:t>
+      </w:r>
+      <w:proofErr w:type="spellStart"/>
+      <w:r>
+        <w:rPr>
+          <w:color w:val="FF0000"/>
+        </w:rPr>
+        <w:t>từ</w:t>
+      </w:r>
+      <w:proofErr w:type="spellEnd"/>
+      <w:r>
+        <w:rPr>
+          <w:color w:val="FF0000"/>
+        </w:rPr>
+        <w:t xml:space="preserve"> </w:t>
+      </w:r>
+      <w:r>
+        <w:rPr>
+          <w:color w:val="FF0000"/>
+        </w:rPr>
+        <w:t>directory</w:t>
+      </w:r>
+      <w:r>
+        <w:rPr>
+          <w:color w:val="FF0000"/>
+        </w:rPr>
+        <w:t xml:space="preserve"> </w:t>
+      </w:r>
+      <w:proofErr w:type="spellStart"/>
+      <w:r>
+        <w:rPr>
+          <w:color w:val="FF0000"/>
+        </w:rPr>
+        <w:t>được</w:t>
+      </w:r>
+      <w:proofErr w:type="spellEnd"/>
+      <w:r>
+        <w:rPr>
+          <w:color w:val="FF0000"/>
+        </w:rPr>
+        <w:t xml:space="preserve"> </w:t>
+      </w:r>
+      <w:proofErr w:type="spellStart"/>
+      <w:r>
+        <w:rPr>
+          <w:color w:val="FF0000"/>
+        </w:rPr>
+        <w:t>ưu</w:t>
+      </w:r>
+      <w:proofErr w:type="spellEnd"/>
+      <w:r>
+        <w:rPr>
+          <w:color w:val="FF0000"/>
+        </w:rPr>
+        <w:t xml:space="preserve"> </w:t>
+      </w:r>
+      <w:proofErr w:type="spellStart"/>
+      <w:r>
+        <w:rPr>
+          <w:color w:val="FF0000"/>
+        </w:rPr>
+        <w:t>tiên</w:t>
+      </w:r>
+      <w:proofErr w:type="spellEnd"/>
+      <w:r>
+        <w:rPr>
+          <w:color w:val="FF0000"/>
+        </w:rPr>
+        <w:t>.</w:t>
+      </w:r>
+      <w:proofErr w:type="gramEnd"/>
+      <w:r>
+        <w:rPr>
+          <w:color w:val="FF0000"/>
+        </w:rPr>
+        <w:t xml:space="preserve"> </w:t>
+      </w:r>
+      <w:proofErr w:type="spellStart"/>
+      <w:proofErr w:type="gramStart"/>
+      <w:r>
+        <w:rPr>
+          <w:color w:val="FF0000"/>
+        </w:rPr>
+        <w:t>khi</w:t>
+      </w:r>
+      <w:proofErr w:type="spellEnd"/>
+      <w:proofErr w:type="gramEnd"/>
+      <w:r>
+        <w:rPr>
+          <w:color w:val="FF0000"/>
+        </w:rPr>
+        <w:t xml:space="preserve"> </w:t>
+      </w:r>
+      <w:proofErr w:type="spellStart"/>
+      <w:r>
+        <w:rPr>
+          <w:color w:val="FF0000"/>
+        </w:rPr>
+        <w:t>giá</w:t>
+      </w:r>
+      <w:proofErr w:type="spellEnd"/>
+      <w:r>
+        <w:rPr>
+          <w:color w:val="FF0000"/>
+        </w:rPr>
+        <w:t xml:space="preserve"> </w:t>
+      </w:r>
+      <w:proofErr w:type="spellStart"/>
+      <w:r>
+        <w:rPr>
+          <w:color w:val="FF0000"/>
+        </w:rPr>
+        <w:t>trị</w:t>
+      </w:r>
+      <w:proofErr w:type="spellEnd"/>
+      <w:r>
+        <w:rPr>
+          <w:color w:val="FF0000"/>
+        </w:rPr>
+        <w:t xml:space="preserve"> </w:t>
+      </w:r>
+      <w:proofErr w:type="spellStart"/>
+      <w:r>
+        <w:rPr>
+          <w:color w:val="FF0000"/>
+        </w:rPr>
+        <w:t>nào</w:t>
+      </w:r>
+      <w:proofErr w:type="spellEnd"/>
+      <w:r>
+        <w:rPr>
+          <w:color w:val="FF0000"/>
+        </w:rPr>
+        <w:t xml:space="preserve"> </w:t>
+      </w:r>
+      <w:proofErr w:type="spellStart"/>
+      <w:r>
+        <w:rPr>
+          <w:color w:val="FF0000"/>
+        </w:rPr>
+        <w:t>trong</w:t>
+      </w:r>
+      <w:proofErr w:type="spellEnd"/>
+      <w:r>
+        <w:rPr>
+          <w:color w:val="FF0000"/>
+        </w:rPr>
+        <w:t xml:space="preserve"> </w:t>
+      </w:r>
+      <w:proofErr w:type="spellStart"/>
+      <w:r>
+        <w:rPr>
+          <w:color w:val="FF0000"/>
+        </w:rPr>
+        <w:t>các</w:t>
+      </w:r>
+      <w:proofErr w:type="spellEnd"/>
+      <w:r>
+        <w:rPr>
+          <w:color w:val="FF0000"/>
+        </w:rPr>
+        <w:t xml:space="preserve"> </w:t>
+      </w:r>
+      <w:proofErr w:type="spellStart"/>
+      <w:r>
+        <w:rPr>
+          <w:color w:val="FF0000"/>
+        </w:rPr>
+        <w:t>giá</w:t>
+      </w:r>
+      <w:proofErr w:type="spellEnd"/>
+      <w:r>
+        <w:rPr>
+          <w:color w:val="FF0000"/>
+        </w:rPr>
+        <w:t xml:space="preserve"> </w:t>
+      </w:r>
+      <w:proofErr w:type="spellStart"/>
+      <w:r>
+        <w:rPr>
+          <w:color w:val="FF0000"/>
+        </w:rPr>
+        <w:t>trị</w:t>
+      </w:r>
+      <w:proofErr w:type="spellEnd"/>
+      <w:r>
+        <w:rPr>
+          <w:color w:val="FF0000"/>
+        </w:rPr>
+        <w:t xml:space="preserve"> Business, SIC Code and Web Address fields </w:t>
+      </w:r>
+      <w:proofErr w:type="spellStart"/>
+      <w:r>
+        <w:rPr>
+          <w:color w:val="FF0000"/>
+        </w:rPr>
+        <w:t>của</w:t>
+      </w:r>
+      <w:proofErr w:type="spellEnd"/>
+      <w:r>
+        <w:rPr>
+          <w:color w:val="FF0000"/>
+        </w:rPr>
+        <w:t xml:space="preserve"> directory </w:t>
+      </w:r>
+      <w:proofErr w:type="spellStart"/>
+      <w:r>
+        <w:rPr>
+          <w:color w:val="FF0000"/>
+        </w:rPr>
+        <w:t>là</w:t>
+      </w:r>
+      <w:proofErr w:type="spellEnd"/>
+      <w:r>
+        <w:rPr>
+          <w:color w:val="FF0000"/>
+        </w:rPr>
+        <w:t xml:space="preserve"> empty </w:t>
+      </w:r>
+      <w:proofErr w:type="spellStart"/>
+      <w:r>
+        <w:rPr>
+          <w:color w:val="FF0000"/>
+        </w:rPr>
+        <w:t>thì</w:t>
+      </w:r>
+      <w:proofErr w:type="spellEnd"/>
+      <w:r>
+        <w:rPr>
+          <w:color w:val="FF0000"/>
+        </w:rPr>
+        <w:t xml:space="preserve"> </w:t>
+      </w:r>
+      <w:proofErr w:type="spellStart"/>
+      <w:r>
+        <w:rPr>
+          <w:color w:val="FF0000"/>
+        </w:rPr>
+        <w:t>lấy</w:t>
+      </w:r>
+      <w:proofErr w:type="spellEnd"/>
+      <w:r>
+        <w:rPr>
+          <w:color w:val="FF0000"/>
+        </w:rPr>
+        <w:t xml:space="preserve"> </w:t>
+      </w:r>
+      <w:proofErr w:type="spellStart"/>
+      <w:r>
+        <w:rPr>
+          <w:color w:val="FF0000"/>
+        </w:rPr>
+        <w:t>từ</w:t>
+      </w:r>
+      <w:proofErr w:type="spellEnd"/>
+      <w:r>
+        <w:rPr>
+          <w:color w:val="FF0000"/>
+        </w:rPr>
+        <w:t xml:space="preserve"> department</w:t>
+      </w:r>
+    </w:p>
+    <w:p>
+      <w:pPr>
+        <w:pStyle w:val="Heading4"/>
+      </w:pPr>
+      <w:bookmarkStart w:id="33" w:name="_Toc301930466"/>
+      <w:r>
+        <w:t>Amend Department</w:t>
+      </w:r>
+      <w:bookmarkEnd w:id="33"/>
     </w:p>
     <w:p>
       <w:pPr>
@@ -15110,44 +16031,44 @@
         <w:ind w:left="0"/>
       </w:pPr>
       <w:r>
-        <w:t xml:space="preserve">Besides, there should be ‘Teams’ tab displaying. Refer to </w:t>
-      </w:r>
-      <w:hyperlink w:anchor="_List_Teams" w:history="1">
-        <w:r>
-          <w:rPr>
-            <w:rStyle w:val="Hyperlink"/>
-          </w:rPr>
-          <w:t>List Teams</w:t>
-        </w:r>
-      </w:hyperlink>
-      <w:r>
-        <w:t xml:space="preserve"> for more details.</w:t>
-      </w:r>
-    </w:p>
-    <w:p>
-      <w:pPr>
-        <w:pStyle w:val="Heading4"/>
-      </w:pPr>
-      <w:bookmarkStart w:id="34" w:name="_Toc301930467"/>
-      <w:r>
-        <w:t>Mark In-active a Department</w:t>
-      </w:r>
-      <w:bookmarkEnd w:id="34"/>
+        <w:t>All fields in ‘Details’ tab can be editable. Validation rules are the same as adding Department.</w:t>
+      </w:r>
     </w:p>
     <w:p>
       <w:pPr>
         <w:pStyle w:val="ListParagraph"/>
         <w:ind w:left="0"/>
       </w:pPr>
-      <w:r>
-        <w:t xml:space="preserve">User can mark a Department to ‘In-active’ by clicking on ‘In-active’ button on amend Department screen. </w:t>
-      </w:r>
     </w:p>
     <w:p>
       <w:pPr>
         <w:pStyle w:val="ListParagraph"/>
         <w:ind w:left="0"/>
       </w:pPr>
+      <w:r>
+        <w:t xml:space="preserve">Besides, there should be ‘Teams’ tab displaying. Refer to </w:t>
+      </w:r>
+      <w:hyperlink w:anchor="_List_Teams" w:history="1">
+        <w:r>
+          <w:rPr>
+            <w:rStyle w:val="Hyperlink"/>
+          </w:rPr>
+          <w:t>List Teams</w:t>
+        </w:r>
+      </w:hyperlink>
+      <w:r>
+        <w:t xml:space="preserve"> for more details.</w:t>
+      </w:r>
+    </w:p>
+    <w:p>
+      <w:pPr>
+        <w:pStyle w:val="Heading4"/>
+      </w:pPr>
+      <w:bookmarkStart w:id="34" w:name="_Toc301930467"/>
+      <w:r>
+        <w:t>Mark In-active a Department</w:t>
+      </w:r>
+      <w:bookmarkEnd w:id="34"/>
     </w:p>
     <w:p>
       <w:pPr>
@@ -15155,7 +16076,7 @@
         <w:ind w:left="0"/>
       </w:pPr>
       <w:r>
-        <w:t>After a Department has been changed to ‘In-active’, all Teams belonging to that Department still keep their status. The in-active process is not cascade.</w:t>
+        <w:t xml:space="preserve">User can mark a Department to ‘In-active’ by clicking on ‘In-active’ button on amend Department screen. </w:t>
       </w:r>
     </w:p>
     <w:p>
@@ -15166,10 +16087,26 @@
     </w:p>
     <w:p>
       <w:pPr>
+        <w:pStyle w:val="ListParagraph"/>
+        <w:ind w:left="0"/>
+      </w:pPr>
+      <w:r>
+        <w:t>After a Department has been changed to ‘In-active’, all Teams belonging to that Department still keep their status. The in-active process is not cascade.</w:t>
+      </w:r>
+    </w:p>
+    <w:p>
+      <w:pPr>
+        <w:pStyle w:val="ListParagraph"/>
+        <w:ind w:left="0"/>
+      </w:pPr>
+    </w:p>
+    <w:p>
+      <w:pPr>
         <w:pStyle w:val="Heading3"/>
       </w:pPr>
       <w:bookmarkStart w:id="35" w:name="_Toc301930468"/>
       <w:r>
+        <w:lastRenderedPageBreak/>
         <w:t>Team Maintenance</w:t>
       </w:r>
       <w:bookmarkEnd w:id="35"/>
@@ -15192,7 +16129,6 @@
         </w:numPr>
       </w:pPr>
       <w:r>
-        <w:lastRenderedPageBreak/>
         <w:t xml:space="preserve">List </w:t>
       </w:r>
       <w:r>
@@ -15358,7 +16294,33 @@
         <w:ind w:left="0"/>
       </w:pPr>
       <w:r>
-        <w:t>The prompt message when user selecting an inactive record to view should be “Do you want to make this Team active?”</w:t>
+        <w:t xml:space="preserve">The prompt message when user </w:t>
+      </w:r>
+      <w:r>
+        <w:rPr>
+          <w:strike/>
+        </w:rPr>
+        <w:t>selecting</w:t>
+      </w:r>
+      <w:r>
+        <w:t xml:space="preserve"> </w:t>
+      </w:r>
+      <w:r>
+        <w:rPr>
+          <w:color w:val="FF0000"/>
+        </w:rPr>
+        <w:t xml:space="preserve">double </w:t>
+      </w:r>
+      <w:proofErr w:type="gramStart"/>
+      <w:r>
+        <w:rPr>
+          <w:color w:val="FF0000"/>
+        </w:rPr>
+        <w:t>click</w:t>
+      </w:r>
+      <w:proofErr w:type="gramEnd"/>
+      <w:r>
+        <w:t xml:space="preserve"> an inactive record to view should be “Do you want to make this Team active?”</w:t>
       </w:r>
     </w:p>
     <w:p>
@@ -15474,6 +16436,15 @@
       </w:r>
       <w:proofErr w:type="spellEnd"/>
       <w:r>
+        <w:t xml:space="preserve"> </w:t>
+      </w:r>
+      <w:r>
+        <w:rPr>
+          <w:color w:val="FF0000"/>
+        </w:rPr>
+        <w:t>or directory or department</w:t>
+      </w:r>
+      <w:r>
         <w:t xml:space="preserve"> that it belongs to.</w:t>
       </w:r>
     </w:p>
@@ -15504,7 +16475,25 @@
       </w:r>
       <w:proofErr w:type="spellEnd"/>
       <w:r>
-        <w:t xml:space="preserve"> or Parent (</w:t>
+        <w:t xml:space="preserve"> </w:t>
+      </w:r>
+      <w:r>
+        <w:rPr>
+          <w:color w:val="FF0000"/>
+        </w:rPr>
+        <w:t xml:space="preserve">or </w:t>
+      </w:r>
+      <w:r>
+        <w:rPr>
+          <w:color w:val="FF0000"/>
+        </w:rPr>
+        <w:t>directory</w:t>
+      </w:r>
+      <w:r>
+        <w:t xml:space="preserve"> or </w:t>
+      </w:r>
+      <w:r>
+        <w:t>Parent (</w:t>
       </w:r>
       <w:r>
         <w:t>Department</w:t>
@@ -15518,24 +16507,508 @@
       <w:r>
         <w:t xml:space="preserve"> belongs to.</w:t>
       </w:r>
-    </w:p>
-    <w:p>
-      <w:pPr>
-        <w:pStyle w:val="Heading4"/>
-      </w:pPr>
-      <w:bookmarkStart w:id="39" w:name="_Toc301930471"/>
-      <w:r>
-        <w:t xml:space="preserve">Amend </w:t>
-      </w:r>
-      <w:r>
-        <w:t>Team</w:t>
-      </w:r>
-      <w:bookmarkEnd w:id="39"/>
     </w:p>
     <w:p>
       <w:pPr>
         <w:pStyle w:val="ListParagraph"/>
         <w:ind w:left="0"/>
+        <w:jc w:val="both"/>
+      </w:pPr>
+    </w:p>
+    <w:p>
+      <w:pPr>
+        <w:pStyle w:val="ListParagraph"/>
+        <w:ind w:left="0"/>
+        <w:jc w:val="both"/>
+      </w:pPr>
+      <w:proofErr w:type="spellStart"/>
+      <w:proofErr w:type="gramStart"/>
+      <w:r>
+        <w:rPr>
+          <w:color w:val="FF0000"/>
+        </w:rPr>
+        <w:t>Giá</w:t>
+      </w:r>
+      <w:proofErr w:type="spellEnd"/>
+      <w:r>
+        <w:rPr>
+          <w:color w:val="FF0000"/>
+        </w:rPr>
+        <w:t xml:space="preserve"> </w:t>
+      </w:r>
+      <w:proofErr w:type="spellStart"/>
+      <w:r>
+        <w:rPr>
+          <w:color w:val="FF0000"/>
+        </w:rPr>
+        <w:t>trị</w:t>
+      </w:r>
+      <w:proofErr w:type="spellEnd"/>
+      <w:r>
+        <w:rPr>
+          <w:color w:val="FF0000"/>
+        </w:rPr>
+        <w:t xml:space="preserve"> </w:t>
+      </w:r>
+      <w:proofErr w:type="spellStart"/>
+      <w:r>
+        <w:rPr>
+          <w:color w:val="FF0000"/>
+        </w:rPr>
+        <w:t>từ</w:t>
+      </w:r>
+      <w:proofErr w:type="spellEnd"/>
+      <w:r>
+        <w:rPr>
+          <w:color w:val="FF0000"/>
+        </w:rPr>
+        <w:t xml:space="preserve"> </w:t>
+      </w:r>
+      <w:proofErr w:type="spellStart"/>
+      <w:r>
+        <w:rPr>
+          <w:color w:val="FF0000"/>
+        </w:rPr>
+        <w:t>ưu</w:t>
+      </w:r>
+      <w:proofErr w:type="spellEnd"/>
+      <w:r>
+        <w:rPr>
+          <w:color w:val="FF0000"/>
+        </w:rPr>
+        <w:t xml:space="preserve"> </w:t>
+      </w:r>
+      <w:proofErr w:type="spellStart"/>
+      <w:r>
+        <w:rPr>
+          <w:color w:val="FF0000"/>
+        </w:rPr>
+        <w:t>tiên</w:t>
+      </w:r>
+      <w:proofErr w:type="spellEnd"/>
+      <w:r>
+        <w:rPr>
+          <w:color w:val="FF0000"/>
+        </w:rPr>
+        <w:t xml:space="preserve"> </w:t>
+      </w:r>
+      <w:proofErr w:type="spellStart"/>
+      <w:r>
+        <w:rPr>
+          <w:color w:val="FF0000"/>
+        </w:rPr>
+        <w:t>lần</w:t>
+      </w:r>
+      <w:proofErr w:type="spellEnd"/>
+      <w:r>
+        <w:rPr>
+          <w:color w:val="FF0000"/>
+        </w:rPr>
+        <w:t xml:space="preserve"> </w:t>
+      </w:r>
+      <w:proofErr w:type="spellStart"/>
+      <w:r>
+        <w:rPr>
+          <w:color w:val="FF0000"/>
+        </w:rPr>
+        <w:t>lượt</w:t>
+      </w:r>
+      <w:proofErr w:type="spellEnd"/>
+      <w:r>
+        <w:rPr>
+          <w:color w:val="FF0000"/>
+        </w:rPr>
+        <w:t xml:space="preserve"> </w:t>
+      </w:r>
+      <w:proofErr w:type="spellStart"/>
+      <w:r>
+        <w:rPr>
+          <w:color w:val="FF0000"/>
+        </w:rPr>
+        <w:t>là</w:t>
+      </w:r>
+      <w:proofErr w:type="spellEnd"/>
+      <w:r>
+        <w:rPr>
+          <w:color w:val="FF0000"/>
+        </w:rPr>
+        <w:t xml:space="preserve"> </w:t>
+      </w:r>
+      <w:r>
+        <w:rPr>
+          <w:color w:val="FF0000"/>
+        </w:rPr>
+        <w:t>department</w:t>
+      </w:r>
+      <w:r>
+        <w:rPr>
+          <w:color w:val="FF0000"/>
+        </w:rPr>
+        <w:t>, directory, organization</w:t>
+      </w:r>
+      <w:r>
+        <w:rPr>
+          <w:color w:val="FF0000"/>
+        </w:rPr>
+        <w:t>.</w:t>
+      </w:r>
+      <w:proofErr w:type="gramEnd"/>
+      <w:r>
+        <w:rPr>
+          <w:color w:val="FF0000"/>
+        </w:rPr>
+        <w:t xml:space="preserve"> </w:t>
+      </w:r>
+      <w:proofErr w:type="spellStart"/>
+      <w:proofErr w:type="gramStart"/>
+      <w:r>
+        <w:rPr>
+          <w:color w:val="FF0000"/>
+        </w:rPr>
+        <w:t>khi</w:t>
+      </w:r>
+      <w:proofErr w:type="spellEnd"/>
+      <w:proofErr w:type="gramEnd"/>
+      <w:r>
+        <w:rPr>
+          <w:color w:val="FF0000"/>
+        </w:rPr>
+        <w:t xml:space="preserve"> </w:t>
+      </w:r>
+      <w:proofErr w:type="spellStart"/>
+      <w:r>
+        <w:rPr>
+          <w:color w:val="FF0000"/>
+        </w:rPr>
+        <w:t>giá</w:t>
+      </w:r>
+      <w:proofErr w:type="spellEnd"/>
+      <w:r>
+        <w:rPr>
+          <w:color w:val="FF0000"/>
+        </w:rPr>
+        <w:t xml:space="preserve"> </w:t>
+      </w:r>
+      <w:proofErr w:type="spellStart"/>
+      <w:r>
+        <w:rPr>
+          <w:color w:val="FF0000"/>
+        </w:rPr>
+        <w:t>trị</w:t>
+      </w:r>
+      <w:proofErr w:type="spellEnd"/>
+      <w:r>
+        <w:rPr>
+          <w:color w:val="FF0000"/>
+        </w:rPr>
+        <w:t xml:space="preserve"> </w:t>
+      </w:r>
+      <w:proofErr w:type="spellStart"/>
+      <w:r>
+        <w:rPr>
+          <w:color w:val="FF0000"/>
+        </w:rPr>
+        <w:t>nào</w:t>
+      </w:r>
+      <w:proofErr w:type="spellEnd"/>
+      <w:r>
+        <w:rPr>
+          <w:color w:val="FF0000"/>
+        </w:rPr>
+        <w:t xml:space="preserve"> </w:t>
+      </w:r>
+      <w:proofErr w:type="spellStart"/>
+      <w:r>
+        <w:rPr>
+          <w:color w:val="FF0000"/>
+        </w:rPr>
+        <w:t>trong</w:t>
+      </w:r>
+      <w:proofErr w:type="spellEnd"/>
+      <w:r>
+        <w:rPr>
+          <w:color w:val="FF0000"/>
+        </w:rPr>
+        <w:t xml:space="preserve"> </w:t>
+      </w:r>
+      <w:proofErr w:type="spellStart"/>
+      <w:r>
+        <w:rPr>
+          <w:color w:val="FF0000"/>
+        </w:rPr>
+        <w:t>các</w:t>
+      </w:r>
+      <w:proofErr w:type="spellEnd"/>
+      <w:r>
+        <w:rPr>
+          <w:color w:val="FF0000"/>
+        </w:rPr>
+        <w:t xml:space="preserve"> </w:t>
+      </w:r>
+      <w:proofErr w:type="spellStart"/>
+      <w:r>
+        <w:rPr>
+          <w:color w:val="FF0000"/>
+        </w:rPr>
+        <w:t>giá</w:t>
+      </w:r>
+      <w:proofErr w:type="spellEnd"/>
+      <w:r>
+        <w:rPr>
+          <w:color w:val="FF0000"/>
+        </w:rPr>
+        <w:t xml:space="preserve"> </w:t>
+      </w:r>
+      <w:proofErr w:type="spellStart"/>
+      <w:r>
+        <w:rPr>
+          <w:color w:val="FF0000"/>
+        </w:rPr>
+        <w:t>trị</w:t>
+      </w:r>
+      <w:proofErr w:type="spellEnd"/>
+      <w:r>
+        <w:rPr>
+          <w:color w:val="FF0000"/>
+        </w:rPr>
+        <w:t xml:space="preserve"> Business, SIC Code and Web Address fields </w:t>
+      </w:r>
+      <w:proofErr w:type="spellStart"/>
+      <w:r>
+        <w:rPr>
+          <w:color w:val="FF0000"/>
+        </w:rPr>
+        <w:t>của</w:t>
+      </w:r>
+      <w:proofErr w:type="spellEnd"/>
+      <w:r>
+        <w:rPr>
+          <w:color w:val="FF0000"/>
+        </w:rPr>
+        <w:t xml:space="preserve"> </w:t>
+      </w:r>
+      <w:proofErr w:type="spellStart"/>
+      <w:r>
+        <w:rPr>
+          <w:color w:val="FF0000"/>
+        </w:rPr>
+        <w:t>mức</w:t>
+      </w:r>
+      <w:proofErr w:type="spellEnd"/>
+      <w:r>
+        <w:rPr>
+          <w:color w:val="FF0000"/>
+        </w:rPr>
+        <w:t xml:space="preserve"> </w:t>
+      </w:r>
+      <w:proofErr w:type="spellStart"/>
+      <w:r>
+        <w:rPr>
+          <w:color w:val="FF0000"/>
+        </w:rPr>
+        <w:t>ưu</w:t>
+      </w:r>
+      <w:proofErr w:type="spellEnd"/>
+      <w:r>
+        <w:rPr>
+          <w:color w:val="FF0000"/>
+        </w:rPr>
+        <w:t xml:space="preserve"> </w:t>
+      </w:r>
+      <w:proofErr w:type="spellStart"/>
+      <w:r>
+        <w:rPr>
+          <w:color w:val="FF0000"/>
+        </w:rPr>
+        <w:t>tiên</w:t>
+      </w:r>
+      <w:proofErr w:type="spellEnd"/>
+      <w:r>
+        <w:rPr>
+          <w:color w:val="FF0000"/>
+        </w:rPr>
+        <w:t xml:space="preserve"> </w:t>
+      </w:r>
+      <w:proofErr w:type="spellStart"/>
+      <w:r>
+        <w:rPr>
+          <w:color w:val="FF0000"/>
+        </w:rPr>
+        <w:t>cao</w:t>
+      </w:r>
+      <w:proofErr w:type="spellEnd"/>
+      <w:r>
+        <w:rPr>
+          <w:color w:val="FF0000"/>
+        </w:rPr>
+        <w:t xml:space="preserve"> </w:t>
+      </w:r>
+      <w:proofErr w:type="spellStart"/>
+      <w:r>
+        <w:rPr>
+          <w:color w:val="FF0000"/>
+        </w:rPr>
+        <w:t>là</w:t>
+      </w:r>
+      <w:proofErr w:type="spellEnd"/>
+      <w:r>
+        <w:rPr>
+          <w:color w:val="FF0000"/>
+        </w:rPr>
+        <w:t xml:space="preserve"> empty </w:t>
+      </w:r>
+      <w:proofErr w:type="spellStart"/>
+      <w:r>
+        <w:rPr>
+          <w:color w:val="FF0000"/>
+        </w:rPr>
+        <w:t>thì</w:t>
+      </w:r>
+      <w:proofErr w:type="spellEnd"/>
+      <w:r>
+        <w:rPr>
+          <w:color w:val="FF0000"/>
+        </w:rPr>
+        <w:t xml:space="preserve"> </w:t>
+      </w:r>
+      <w:proofErr w:type="spellStart"/>
+      <w:r>
+        <w:rPr>
+          <w:color w:val="FF0000"/>
+        </w:rPr>
+        <w:t>lấy</w:t>
+      </w:r>
+      <w:proofErr w:type="spellEnd"/>
+      <w:r>
+        <w:rPr>
+          <w:color w:val="FF0000"/>
+        </w:rPr>
+        <w:t xml:space="preserve"> </w:t>
+      </w:r>
+      <w:proofErr w:type="spellStart"/>
+      <w:r>
+        <w:rPr>
+          <w:color w:val="FF0000"/>
+        </w:rPr>
+        <w:t>giá</w:t>
+      </w:r>
+      <w:proofErr w:type="spellEnd"/>
+      <w:r>
+        <w:rPr>
+          <w:color w:val="FF0000"/>
+        </w:rPr>
+        <w:t xml:space="preserve"> </w:t>
+      </w:r>
+      <w:proofErr w:type="spellStart"/>
+      <w:r>
+        <w:rPr>
+          <w:color w:val="FF0000"/>
+        </w:rPr>
+        <w:t>trị</w:t>
+      </w:r>
+      <w:proofErr w:type="spellEnd"/>
+      <w:r>
+        <w:rPr>
+          <w:color w:val="FF0000"/>
+        </w:rPr>
+        <w:t xml:space="preserve"> </w:t>
+      </w:r>
+      <w:proofErr w:type="spellStart"/>
+      <w:r>
+        <w:rPr>
+          <w:color w:val="FF0000"/>
+        </w:rPr>
+        <w:t>của</w:t>
+      </w:r>
+      <w:proofErr w:type="spellEnd"/>
+      <w:r>
+        <w:rPr>
+          <w:color w:val="FF0000"/>
+        </w:rPr>
+        <w:t xml:space="preserve"> </w:t>
+      </w:r>
+      <w:proofErr w:type="spellStart"/>
+      <w:r>
+        <w:rPr>
+          <w:color w:val="FF0000"/>
+        </w:rPr>
+        <w:t>mức</w:t>
+      </w:r>
+      <w:proofErr w:type="spellEnd"/>
+      <w:r>
+        <w:rPr>
+          <w:color w:val="FF0000"/>
+        </w:rPr>
+        <w:t xml:space="preserve"> </w:t>
+      </w:r>
+      <w:proofErr w:type="spellStart"/>
+      <w:r>
+        <w:rPr>
+          <w:color w:val="FF0000"/>
+        </w:rPr>
+        <w:t>ưu</w:t>
+      </w:r>
+      <w:proofErr w:type="spellEnd"/>
+      <w:r>
+        <w:rPr>
+          <w:color w:val="FF0000"/>
+        </w:rPr>
+        <w:t xml:space="preserve"> </w:t>
+      </w:r>
+      <w:proofErr w:type="spellStart"/>
+      <w:r>
+        <w:rPr>
+          <w:color w:val="FF0000"/>
+        </w:rPr>
+        <w:t>tiên</w:t>
+      </w:r>
+      <w:proofErr w:type="spellEnd"/>
+      <w:r>
+        <w:rPr>
+          <w:color w:val="FF0000"/>
+        </w:rPr>
+        <w:t xml:space="preserve"> </w:t>
+      </w:r>
+      <w:proofErr w:type="spellStart"/>
+      <w:r>
+        <w:rPr>
+          <w:color w:val="FF0000"/>
+        </w:rPr>
+        <w:t>tiếp</w:t>
+      </w:r>
+      <w:proofErr w:type="spellEnd"/>
+      <w:r>
+        <w:rPr>
+          <w:color w:val="FF0000"/>
+        </w:rPr>
+        <w:t xml:space="preserve"> </w:t>
+      </w:r>
+      <w:proofErr w:type="spellStart"/>
+      <w:r>
+        <w:rPr>
+          <w:color w:val="FF0000"/>
+        </w:rPr>
+        <w:t>theo.</w:t>
+      </w:r>
+      <w:proofErr w:type="spellEnd"/>
+    </w:p>
+    <w:p>
+      <w:pPr>
+        <w:pStyle w:val="Heading4"/>
+      </w:pPr>
+      <w:bookmarkStart w:id="39" w:name="_Toc301930471"/>
+      <w:r>
+        <w:t xml:space="preserve">Amend </w:t>
+      </w:r>
+      <w:r>
+        <w:t>Team</w:t>
+      </w:r>
+      <w:bookmarkEnd w:id="39"/>
+    </w:p>
+    <w:p>
+      <w:pPr>
+        <w:pStyle w:val="ListParagraph"/>
+        <w:ind w:left="0"/>
       </w:pPr>
       <w:r>
         <w:t>All fields in screen can be editable. Validation rules are the same as adding Team.</w:t>
@@ -15609,7 +17082,119 @@
         <w:rPr>
           <w:color w:val="000000"/>
         </w:rPr>
-        <w:t xml:space="preserve"> ‘Service List’ screen is displayed showing all active Services by default. The list is paging with 15 records showing in one page.</w:t>
+        <w:t xml:space="preserve"> ‘Service List’ screen is displayed showing all active Services by default. </w:t>
+      </w:r>
+      <w:proofErr w:type="gramStart"/>
+      <w:r>
+        <w:rPr>
+          <w:color w:val="FF0000"/>
+        </w:rPr>
+        <w:t xml:space="preserve">Order by </w:t>
+      </w:r>
+      <w:r>
+        <w:rPr>
+          <w:color w:val="FF0000"/>
+        </w:rPr>
+        <w:t>service</w:t>
+      </w:r>
+      <w:r>
+        <w:rPr>
+          <w:color w:val="FF0000"/>
+        </w:rPr>
+        <w:t xml:space="preserve"> name</w:t>
+      </w:r>
+      <w:r>
+        <w:rPr>
+          <w:color w:val="FF0000"/>
+        </w:rPr>
+        <w:t>.</w:t>
+      </w:r>
+      <w:proofErr w:type="gramEnd"/>
+      <w:r>
+        <w:rPr>
+          <w:color w:val="FF0000"/>
+        </w:rPr>
+        <w:t xml:space="preserve"> </w:t>
+      </w:r>
+      <w:proofErr w:type="gramStart"/>
+      <w:r>
+        <w:rPr>
+          <w:color w:val="FF0000"/>
+        </w:rPr>
+        <w:t>link</w:t>
+      </w:r>
+      <w:proofErr w:type="gramEnd"/>
+      <w:r>
+        <w:rPr>
+          <w:color w:val="FF0000"/>
+        </w:rPr>
+        <w:t xml:space="preserve"> “ALL” display is clicked</w:t>
+      </w:r>
+      <w:r>
+        <w:rPr>
+          <w:color w:val="FF0000"/>
+        </w:rPr>
+        <w:t xml:space="preserve">, </w:t>
+      </w:r>
+      <w:r>
+        <w:rPr>
+          <w:color w:val="FF0000"/>
+        </w:rPr>
+        <w:t xml:space="preserve">Record </w:t>
+      </w:r>
+      <w:proofErr w:type="spellStart"/>
+      <w:r>
+        <w:rPr>
+          <w:color w:val="FF0000"/>
+        </w:rPr>
+        <w:t>đầu</w:t>
+      </w:r>
+      <w:proofErr w:type="spellEnd"/>
+      <w:r>
+        <w:rPr>
+          <w:color w:val="FF0000"/>
+        </w:rPr>
+        <w:t xml:space="preserve"> </w:t>
+      </w:r>
+      <w:proofErr w:type="spellStart"/>
+      <w:r>
+        <w:rPr>
+          <w:color w:val="FF0000"/>
+        </w:rPr>
+        <w:t>tiên</w:t>
+      </w:r>
+      <w:proofErr w:type="spellEnd"/>
+      <w:r>
+        <w:rPr>
+          <w:color w:val="FF0000"/>
+        </w:rPr>
+        <w:t xml:space="preserve"> </w:t>
+      </w:r>
+      <w:proofErr w:type="spellStart"/>
+      <w:r>
+        <w:rPr>
+          <w:color w:val="FF0000"/>
+        </w:rPr>
+        <w:t>được</w:t>
+      </w:r>
+      <w:proofErr w:type="spellEnd"/>
+      <w:r>
+        <w:rPr>
+          <w:color w:val="FF0000"/>
+        </w:rPr>
+        <w:t xml:space="preserve"> select</w:t>
+      </w:r>
+      <w:r>
+        <w:rPr>
+          <w:color w:val="000000"/>
+        </w:rPr>
+        <w:t xml:space="preserve">  </w:t>
+      </w:r>
+      <w:r>
+        <w:rPr>
+          <w:color w:val="000000"/>
+        </w:rPr>
+        <w:t>The list is paging with 15 records showing in one page.</w:t>
       </w:r>
     </w:p>
     <w:p/>
@@ -15687,6 +17272,19 @@
           <w:color w:val="000000"/>
         </w:rPr>
       </w:pPr>
+      <w:r>
+        <w:rPr>
+          <w:color w:val="FF0000"/>
+        </w:rPr>
+        <w:t>In-active item display in gray color background</w:t>
+      </w:r>
+    </w:p>
+    <w:p>
+      <w:pPr>
+        <w:rPr>
+          <w:color w:val="000000"/>
+        </w:rPr>
+      </w:pPr>
     </w:p>
     <w:p>
       <w:pPr>
@@ -15826,7 +17424,32 @@
         <w:rPr>
           <w:color w:val="000000"/>
         </w:rPr>
-        <w:t>User can sort Services by clicking on column name.</w:t>
+        <w:t xml:space="preserve">User can sort Services by clicking on column </w:t>
+      </w:r>
+      <w:r>
+        <w:rPr>
+          <w:strike/>
+          <w:color w:val="000000"/>
+        </w:rPr>
+        <w:t>name</w:t>
+      </w:r>
+      <w:r>
+        <w:rPr>
+          <w:color w:val="000000"/>
+        </w:rPr>
+        <w:t xml:space="preserve"> </w:t>
+      </w:r>
+      <w:r>
+        <w:rPr>
+          <w:color w:val="FF0000"/>
+        </w:rPr>
+        <w:t>header</w:t>
+      </w:r>
+      <w:r>
+        <w:rPr>
+          <w:color w:val="000000"/>
+        </w:rPr>
+        <w:t>.</w:t>
       </w:r>
     </w:p>
     <w:p>
@@ -15858,7 +17481,32 @@
         <w:rPr>
           <w:color w:val="000000"/>
         </w:rPr>
-        <w:t>If user selects an Inactive Service in the list to view, the system will display a message</w:t>
+        <w:t xml:space="preserve">If user </w:t>
+      </w:r>
+      <w:r>
+        <w:rPr>
+          <w:strike/>
+          <w:color w:val="000000"/>
+        </w:rPr>
+        <w:t>selects</w:t>
+      </w:r>
+      <w:r>
+        <w:rPr>
+          <w:color w:val="000000"/>
+        </w:rPr>
+        <w:t xml:space="preserve"> </w:t>
+      </w:r>
+      <w:r>
+        <w:rPr>
+          <w:color w:val="FF0000"/>
+        </w:rPr>
+        <w:t>double click</w:t>
+      </w:r>
+      <w:r>
+        <w:rPr>
+          <w:color w:val="000000"/>
+        </w:rPr>
+        <w:t xml:space="preserve"> an Inactive Service in the list to view, the system will display a message</w:t>
       </w:r>
       <w:r>
         <w:rPr>
@@ -15988,17 +17636,109 @@
     <w:p>
       <w:pPr>
         <w:rPr>
-          <w:color w:val="000000"/>
-        </w:rPr>
-      </w:pPr>
-      <w:r>
-        <w:rPr>
+          <w:strike/>
+          <w:color w:val="000000"/>
+        </w:rPr>
+      </w:pPr>
+      <w:r>
+        <w:rPr>
+          <w:strike/>
           <w:color w:val="000000"/>
         </w:rPr>
         <w:t>If user does not select a Service but clicks on ‘Copy’ button, system will display message “Please select a Service to copy”.</w:t>
       </w:r>
     </w:p>
-    <w:p/>
+    <w:p>
+      <w:pPr>
+        <w:rPr>
+          <w:color w:val="FF0000"/>
+        </w:rPr>
+      </w:pPr>
+      <w:proofErr w:type="spellStart"/>
+      <w:r>
+        <w:rPr>
+          <w:color w:val="FF0000"/>
+        </w:rPr>
+        <w:t>Khi</w:t>
+      </w:r>
+      <w:proofErr w:type="spellEnd"/>
+      <w:r>
+        <w:rPr>
+          <w:color w:val="FF0000"/>
+        </w:rPr>
+        <w:t xml:space="preserve"> list </w:t>
+      </w:r>
+      <w:proofErr w:type="spellStart"/>
+      <w:r>
+        <w:rPr>
+          <w:color w:val="FF0000"/>
+        </w:rPr>
+        <w:t>không</w:t>
+      </w:r>
+      <w:proofErr w:type="spellEnd"/>
+      <w:r>
+        <w:rPr>
+          <w:color w:val="FF0000"/>
+        </w:rPr>
+        <w:t xml:space="preserve"> </w:t>
+      </w:r>
+      <w:proofErr w:type="spellStart"/>
+      <w:r>
+        <w:rPr>
+          <w:color w:val="FF0000"/>
+        </w:rPr>
+        <w:t>có</w:t>
+      </w:r>
+      <w:proofErr w:type="spellEnd"/>
+      <w:r>
+        <w:rPr>
+          <w:color w:val="FF0000"/>
+        </w:rPr>
+        <w:t xml:space="preserve"> service </w:t>
+      </w:r>
+      <w:proofErr w:type="spellStart"/>
+      <w:r>
+        <w:rPr>
+          <w:color w:val="FF0000"/>
+        </w:rPr>
+        <w:t>nào</w:t>
+      </w:r>
+      <w:proofErr w:type="spellEnd"/>
+      <w:r>
+        <w:rPr>
+          <w:color w:val="FF0000"/>
+        </w:rPr>
+        <w:t xml:space="preserve"> </w:t>
+      </w:r>
+      <w:proofErr w:type="spellStart"/>
+      <w:r>
+        <w:rPr>
+          <w:color w:val="FF0000"/>
+        </w:rPr>
+        <w:t>thì</w:t>
+      </w:r>
+      <w:proofErr w:type="spellEnd"/>
+      <w:r>
+        <w:rPr>
+          <w:color w:val="FF0000"/>
+        </w:rPr>
+        <w:t xml:space="preserve"> “copy” button </w:t>
+      </w:r>
+      <w:proofErr w:type="spellStart"/>
+      <w:r>
+        <w:rPr>
+          <w:color w:val="FF0000"/>
+        </w:rPr>
+        <w:t>bị</w:t>
+      </w:r>
+      <w:proofErr w:type="spellEnd"/>
+      <w:r>
+        <w:rPr>
+          <w:color w:val="FF0000"/>
+        </w:rPr>
+        <w:t xml:space="preserve"> disable</w:t>
+      </w:r>
+    </w:p>
     <w:p/>
     <w:p>
       <w:pPr>
@@ -16077,17 +17817,19 @@
     <w:p>
       <w:pPr>
         <w:rPr>
-          <w:color w:val="000000"/>
-        </w:rPr>
-      </w:pPr>
-      <w:r>
-        <w:rPr>
+          <w:b/>
+          <w:color w:val="000000"/>
+        </w:rPr>
+      </w:pPr>
+      <w:r>
+        <w:rPr>
+          <w:b/>
           <w:noProof/>
           <w:color w:val="000000"/>
           <w:lang w:eastAsia="ja-JP"/>
         </w:rPr>
         <w:drawing>
-          <wp:inline distT="0" distB="0" distL="0" distR="0">
+          <wp:inline distT="0" distB="0" distL="0" distR="0" wp14:anchorId="741186C6" wp14:editId="5F6C3F28">
             <wp:extent cx="5969635" cy="3381375"/>
             <wp:effectExtent l="19050" t="0" r="0" b="0"/>
             <wp:docPr id="28" name="Picture 28"/>
@@ -16461,7 +18203,28 @@
       </w:pPr>
       <w:r>
         <w:lastRenderedPageBreak/>
-        <w:t xml:space="preserve">In case Start Date has not be entered in the screen (NULL value), it already means that Start Date &lt;= Current Date </w:t>
+        <w:t xml:space="preserve">In case Start Date has not be entered in the screen (NULL value), it already means that </w:t>
+      </w:r>
+      <w:r>
+        <w:rPr>
+          <w:strike/>
+        </w:rPr>
+        <w:t>Start Date &lt;= Current Date</w:t>
+      </w:r>
+      <w:r>
+        <w:t xml:space="preserve"> </w:t>
+      </w:r>
+      <w:r>
+        <w:rPr>
+          <w:color w:val="FF0000"/>
+        </w:rPr>
+        <w:t xml:space="preserve">Start Date </w:t>
+      </w:r>
+      <w:r>
+        <w:rPr>
+          <w:color w:val="FF0000"/>
+        </w:rPr>
+        <w:t>= Current Date</w:t>
       </w:r>
     </w:p>
     <w:p>
@@ -16480,7 +18243,34 @@
         <w:t xml:space="preserve"> value), it already means that </w:t>
       </w:r>
       <w:r>
+        <w:rPr>
+          <w:strike/>
+        </w:rPr>
         <w:t>End Date &gt;= Current Date</w:t>
+      </w:r>
+      <w:r>
+        <w:rPr>
+          <w:strike/>
+        </w:rPr>
+        <w:t xml:space="preserve"> </w:t>
+      </w:r>
+      <w:r>
+        <w:rPr>
+          <w:color w:val="FF0000"/>
+        </w:rPr>
+        <w:t>End Date</w:t>
+      </w:r>
+      <w:r>
+        <w:rPr>
+          <w:color w:val="FF0000"/>
+        </w:rPr>
+        <w:t xml:space="preserve"> &gt;</w:t>
+      </w:r>
+      <w:r>
+        <w:rPr>
+          <w:color w:val="FF0000"/>
+        </w:rPr>
+        <w:t xml:space="preserve"> Current Date</w:t>
       </w:r>
     </w:p>
     <w:p>
@@ -16500,6 +18290,454 @@
       <w:pPr>
         <w:numPr>
           <w:ilvl w:val="0"/>
+          <w:numId w:val="19"/>
+        </w:numPr>
+        <w:spacing w:after="200" w:line="276" w:lineRule="auto"/>
+        <w:ind w:left="1418" w:hanging="284"/>
+        <w:rPr>
+          <w:color w:val="FF0000"/>
+        </w:rPr>
+      </w:pPr>
+      <w:r>
+        <w:rPr>
+          <w:noProof/>
+          <w:color w:val="FF0000"/>
+        </w:rPr>
+        <w:t>If checkbox ‘Service Extendable’ is ticked</w:t>
+      </w:r>
+      <w:r>
+        <w:rPr>
+          <w:noProof/>
+          <w:color w:val="FF0000"/>
+        </w:rPr>
+        <w:t>.</w:t>
+      </w:r>
+      <w:r>
+        <w:rPr>
+          <w:color w:val="FF0000"/>
+        </w:rPr>
+        <w:t xml:space="preserve"> </w:t>
+      </w:r>
+      <w:r>
+        <w:rPr>
+          <w:color w:val="FF0000"/>
+        </w:rPr>
+        <w:t xml:space="preserve">Extendable Month/Year </w:t>
+      </w:r>
+      <w:proofErr w:type="spellStart"/>
+      <w:r>
+        <w:rPr>
+          <w:color w:val="FF0000"/>
+        </w:rPr>
+        <w:t>không</w:t>
+      </w:r>
+      <w:proofErr w:type="spellEnd"/>
+      <w:r>
+        <w:rPr>
+          <w:color w:val="FF0000"/>
+        </w:rPr>
+        <w:t xml:space="preserve"> </w:t>
+      </w:r>
+      <w:proofErr w:type="spellStart"/>
+      <w:r>
+        <w:rPr>
+          <w:color w:val="FF0000"/>
+        </w:rPr>
+        <w:t>thể</w:t>
+      </w:r>
+      <w:proofErr w:type="spellEnd"/>
+      <w:r>
+        <w:rPr>
+          <w:color w:val="FF0000"/>
+        </w:rPr>
+        <w:t xml:space="preserve"> input </w:t>
+      </w:r>
+      <w:proofErr w:type="gramStart"/>
+      <w:r>
+        <w:rPr>
+          <w:color w:val="FF0000"/>
+        </w:rPr>
+        <w:t xml:space="preserve">&lt;  </w:t>
+      </w:r>
+      <w:proofErr w:type="spellStart"/>
+      <w:r>
+        <w:rPr>
+          <w:color w:val="FF0000"/>
+        </w:rPr>
+        <w:t>hoặc</w:t>
+      </w:r>
+      <w:proofErr w:type="spellEnd"/>
+      <w:proofErr w:type="gramEnd"/>
+      <w:r>
+        <w:rPr>
+          <w:color w:val="FF0000"/>
+        </w:rPr>
+        <w:t xml:space="preserve"> </w:t>
+      </w:r>
+      <w:proofErr w:type="spellStart"/>
+      <w:r>
+        <w:rPr>
+          <w:color w:val="FF0000"/>
+        </w:rPr>
+        <w:t>bằng</w:t>
+      </w:r>
+      <w:proofErr w:type="spellEnd"/>
+      <w:r>
+        <w:rPr>
+          <w:color w:val="FF0000"/>
+        </w:rPr>
+        <w:t xml:space="preserve"> </w:t>
+      </w:r>
+      <w:proofErr w:type="spellStart"/>
+      <w:r>
+        <w:rPr>
+          <w:color w:val="FF0000"/>
+        </w:rPr>
+        <w:t>âm</w:t>
+      </w:r>
+      <w:proofErr w:type="spellEnd"/>
+      <w:r>
+        <w:rPr>
+          <w:color w:val="FF0000"/>
+        </w:rPr>
+        <w:t xml:space="preserve">. </w:t>
+      </w:r>
+      <w:proofErr w:type="spellStart"/>
+      <w:r>
+        <w:rPr>
+          <w:color w:val="FF0000"/>
+        </w:rPr>
+        <w:t>Cũng</w:t>
+      </w:r>
+      <w:proofErr w:type="spellEnd"/>
+      <w:r>
+        <w:rPr>
+          <w:color w:val="FF0000"/>
+        </w:rPr>
+        <w:t xml:space="preserve"> </w:t>
+      </w:r>
+      <w:proofErr w:type="spellStart"/>
+      <w:r>
+        <w:rPr>
+          <w:color w:val="FF0000"/>
+        </w:rPr>
+        <w:t>không</w:t>
+      </w:r>
+      <w:proofErr w:type="spellEnd"/>
+      <w:r>
+        <w:rPr>
+          <w:color w:val="FF0000"/>
+        </w:rPr>
+        <w:t xml:space="preserve"> </w:t>
+      </w:r>
+      <w:proofErr w:type="spellStart"/>
+      <w:r>
+        <w:rPr>
+          <w:color w:val="FF0000"/>
+        </w:rPr>
+        <w:t>được</w:t>
+      </w:r>
+      <w:proofErr w:type="spellEnd"/>
+      <w:r>
+        <w:rPr>
+          <w:color w:val="FF0000"/>
+        </w:rPr>
+        <w:t xml:space="preserve"> </w:t>
+      </w:r>
+      <w:proofErr w:type="spellStart"/>
+      <w:r>
+        <w:rPr>
+          <w:color w:val="FF0000"/>
+        </w:rPr>
+        <w:t>để</w:t>
+      </w:r>
+      <w:proofErr w:type="spellEnd"/>
+      <w:r>
+        <w:rPr>
+          <w:color w:val="FF0000"/>
+        </w:rPr>
+        <w:t xml:space="preserve"> </w:t>
+      </w:r>
+      <w:proofErr w:type="spellStart"/>
+      <w:r>
+        <w:rPr>
+          <w:color w:val="FF0000"/>
+        </w:rPr>
+        <w:t>trắng</w:t>
+      </w:r>
+      <w:proofErr w:type="spellEnd"/>
+      <w:r>
+        <w:rPr>
+          <w:color w:val="FF0000"/>
+        </w:rPr>
+        <w:t xml:space="preserve">. </w:t>
+      </w:r>
+      <w:proofErr w:type="spellStart"/>
+      <w:proofErr w:type="gramStart"/>
+      <w:r>
+        <w:rPr>
+          <w:color w:val="FF0000"/>
+        </w:rPr>
+        <w:t>việc</w:t>
+      </w:r>
+      <w:proofErr w:type="spellEnd"/>
+      <w:proofErr w:type="gramEnd"/>
+      <w:r>
+        <w:rPr>
+          <w:color w:val="FF0000"/>
+        </w:rPr>
+        <w:t xml:space="preserve"> </w:t>
+      </w:r>
+      <w:proofErr w:type="spellStart"/>
+      <w:r>
+        <w:rPr>
+          <w:color w:val="FF0000"/>
+        </w:rPr>
+        <w:t>kiểm</w:t>
+      </w:r>
+      <w:proofErr w:type="spellEnd"/>
+      <w:r>
+        <w:rPr>
+          <w:color w:val="FF0000"/>
+        </w:rPr>
+        <w:t xml:space="preserve"> </w:t>
+      </w:r>
+      <w:proofErr w:type="spellStart"/>
+      <w:r>
+        <w:rPr>
+          <w:color w:val="FF0000"/>
+        </w:rPr>
+        <w:t>tra</w:t>
+      </w:r>
+      <w:proofErr w:type="spellEnd"/>
+      <w:r>
+        <w:rPr>
+          <w:color w:val="FF0000"/>
+        </w:rPr>
+        <w:t xml:space="preserve"> </w:t>
+      </w:r>
+      <w:proofErr w:type="spellStart"/>
+      <w:r>
+        <w:rPr>
+          <w:color w:val="FF0000"/>
+        </w:rPr>
+        <w:t>này</w:t>
+      </w:r>
+      <w:proofErr w:type="spellEnd"/>
+      <w:r>
+        <w:rPr>
+          <w:color w:val="FF0000"/>
+        </w:rPr>
+        <w:t xml:space="preserve"> </w:t>
+      </w:r>
+      <w:proofErr w:type="spellStart"/>
+      <w:r>
+        <w:rPr>
+          <w:color w:val="FF0000"/>
+        </w:rPr>
+        <w:t>thực</w:t>
+      </w:r>
+      <w:proofErr w:type="spellEnd"/>
+      <w:r>
+        <w:rPr>
+          <w:color w:val="FF0000"/>
+        </w:rPr>
+        <w:t xml:space="preserve"> </w:t>
+      </w:r>
+      <w:proofErr w:type="spellStart"/>
+      <w:r>
+        <w:rPr>
+          <w:color w:val="FF0000"/>
+        </w:rPr>
+        <w:t>hiện</w:t>
+      </w:r>
+      <w:proofErr w:type="spellEnd"/>
+      <w:r>
+        <w:rPr>
+          <w:color w:val="FF0000"/>
+        </w:rPr>
+        <w:t xml:space="preserve"> </w:t>
+      </w:r>
+      <w:proofErr w:type="spellStart"/>
+      <w:r>
+        <w:rPr>
+          <w:color w:val="FF0000"/>
+        </w:rPr>
+        <w:t>khi</w:t>
+      </w:r>
+      <w:proofErr w:type="spellEnd"/>
+      <w:r>
+        <w:rPr>
+          <w:color w:val="FF0000"/>
+        </w:rPr>
+        <w:t xml:space="preserve"> </w:t>
+      </w:r>
+      <w:proofErr w:type="spellStart"/>
+      <w:r>
+        <w:rPr>
+          <w:color w:val="FF0000"/>
+        </w:rPr>
+        <w:t>nhấn</w:t>
+      </w:r>
+      <w:proofErr w:type="spellEnd"/>
+      <w:r>
+        <w:rPr>
+          <w:color w:val="FF0000"/>
+        </w:rPr>
+        <w:t xml:space="preserve"> </w:t>
+      </w:r>
+      <w:proofErr w:type="spellStart"/>
+      <w:r>
+        <w:rPr>
+          <w:color w:val="FF0000"/>
+        </w:rPr>
+        <w:t>nút</w:t>
+      </w:r>
+      <w:proofErr w:type="spellEnd"/>
+      <w:r>
+        <w:rPr>
+          <w:color w:val="FF0000"/>
+        </w:rPr>
+        <w:t xml:space="preserve"> save.</w:t>
+      </w:r>
+    </w:p>
+    <w:p>
+      <w:pPr>
+        <w:numPr>
+          <w:ilvl w:val="0"/>
+          <w:numId w:val="19"/>
+        </w:numPr>
+        <w:spacing w:after="200" w:line="276" w:lineRule="auto"/>
+        <w:ind w:left="1418" w:hanging="284"/>
+        <w:rPr>
+          <w:color w:val="FF0000"/>
+        </w:rPr>
+      </w:pPr>
+      <w:r>
+        <w:rPr>
+          <w:color w:val="FF0000"/>
+        </w:rPr>
+        <w:t xml:space="preserve">Current date </w:t>
+      </w:r>
+      <w:proofErr w:type="spellStart"/>
+      <w:r>
+        <w:rPr>
+          <w:color w:val="FF0000"/>
+        </w:rPr>
+        <w:t>lấy</w:t>
+      </w:r>
+      <w:proofErr w:type="spellEnd"/>
+      <w:r>
+        <w:rPr>
+          <w:color w:val="FF0000"/>
+        </w:rPr>
+        <w:t xml:space="preserve"> </w:t>
+      </w:r>
+      <w:proofErr w:type="spellStart"/>
+      <w:proofErr w:type="gramStart"/>
+      <w:r>
+        <w:rPr>
+          <w:color w:val="FF0000"/>
+        </w:rPr>
+        <w:t>theo</w:t>
+      </w:r>
+      <w:proofErr w:type="spellEnd"/>
+      <w:proofErr w:type="gramEnd"/>
+      <w:r>
+        <w:rPr>
+          <w:color w:val="FF0000"/>
+        </w:rPr>
+        <w:t xml:space="preserve"> </w:t>
+      </w:r>
+      <w:proofErr w:type="spellStart"/>
+      <w:r>
+        <w:rPr>
+          <w:color w:val="FF0000"/>
+        </w:rPr>
+        <w:t>giờ</w:t>
+      </w:r>
+      <w:proofErr w:type="spellEnd"/>
+      <w:r>
+        <w:rPr>
+          <w:color w:val="FF0000"/>
+        </w:rPr>
+        <w:t xml:space="preserve"> </w:t>
+      </w:r>
+      <w:proofErr w:type="spellStart"/>
+      <w:r>
+        <w:rPr>
+          <w:color w:val="FF0000"/>
+        </w:rPr>
+        <w:t>của</w:t>
+      </w:r>
+      <w:proofErr w:type="spellEnd"/>
+      <w:r>
+        <w:rPr>
+          <w:color w:val="FF0000"/>
+        </w:rPr>
+        <w:t xml:space="preserve"> server. </w:t>
+      </w:r>
+      <w:proofErr w:type="spellStart"/>
+      <w:r>
+        <w:rPr>
+          <w:color w:val="FF0000"/>
+        </w:rPr>
+        <w:t>Không</w:t>
+      </w:r>
+      <w:proofErr w:type="spellEnd"/>
+      <w:r>
+        <w:rPr>
+          <w:color w:val="FF0000"/>
+        </w:rPr>
+        <w:t xml:space="preserve"> </w:t>
+      </w:r>
+      <w:proofErr w:type="spellStart"/>
+      <w:r>
+        <w:rPr>
+          <w:color w:val="FF0000"/>
+        </w:rPr>
+        <w:t>phải</w:t>
+      </w:r>
+      <w:proofErr w:type="spellEnd"/>
+      <w:r>
+        <w:rPr>
+          <w:color w:val="FF0000"/>
+        </w:rPr>
+        <w:t xml:space="preserve"> </w:t>
+      </w:r>
+      <w:proofErr w:type="spellStart"/>
+      <w:r>
+        <w:rPr>
+          <w:color w:val="FF0000"/>
+        </w:rPr>
+        <w:t>giờ</w:t>
+      </w:r>
+      <w:proofErr w:type="spellEnd"/>
+      <w:r>
+        <w:rPr>
+          <w:color w:val="FF0000"/>
+        </w:rPr>
+        <w:t xml:space="preserve"> </w:t>
+      </w:r>
+      <w:proofErr w:type="spellStart"/>
+      <w:r>
+        <w:rPr>
+          <w:color w:val="FF0000"/>
+        </w:rPr>
+        <w:t>của</w:t>
+      </w:r>
+      <w:proofErr w:type="spellEnd"/>
+      <w:r>
+        <w:rPr>
+          <w:color w:val="FF0000"/>
+        </w:rPr>
+        <w:t xml:space="preserve"> local</w:t>
+      </w:r>
+    </w:p>
+    <w:p>
+      <w:pPr>
+        <w:numPr>
+          <w:ilvl w:val="0"/>
           <w:numId w:val="14"/>
         </w:numPr>
         <w:rPr>
@@ -16541,6 +18779,46 @@
           <w:color w:val="000000"/>
         </w:rPr>
         <w:t>’, ‘Years’ and ‘Months’ fields will be enable to user input data</w:t>
+      </w:r>
+    </w:p>
+    <w:p>
+      <w:pPr>
+        <w:numPr>
+          <w:ilvl w:val="0"/>
+          <w:numId w:val="14"/>
+        </w:numPr>
+        <w:rPr>
+          <w:noProof/>
+          <w:color w:val="FF0000"/>
+        </w:rPr>
+      </w:pPr>
+      <w:r>
+        <w:rPr>
+          <w:noProof/>
+          <w:color w:val="FF0000"/>
+        </w:rPr>
+        <w:t xml:space="preserve">Qa ý nghĩa của </w:t>
+      </w:r>
+      <w:r>
+        <w:rPr>
+          <w:noProof/>
+          <w:color w:val="FF0000"/>
+        </w:rPr>
+        <w:t>Service Time Limited Period</w:t>
+      </w:r>
+      <w:r>
+        <w:rPr>
+          <w:noProof/>
+          <w:color w:val="FF0000"/>
+        </w:rPr>
+        <w:t xml:space="preserve"> là gì? Có giằng bu</w:t>
+      </w:r>
+      <w:r>
+        <w:rPr>
+          <w:noProof/>
+          <w:color w:val="FF0000"/>
+        </w:rPr>
+        <w:t>ộc gì với các giá trị time khác?</w:t>
       </w:r>
     </w:p>
     <w:p>
@@ -17839,7 +20117,25 @@
         <w:rPr>
           <w:color w:val="000000"/>
         </w:rPr>
-        <w:t xml:space="preserve"> records in the system will be listed.</w:t>
+        <w:t xml:space="preserve"> </w:t>
+      </w:r>
+      <w:r>
+        <w:rPr>
+          <w:color w:val="FF0000"/>
+        </w:rPr>
+        <w:t>already linked to the Service</w:t>
+      </w:r>
+      <w:r>
+        <w:rPr>
+          <w:color w:val="000000"/>
+        </w:rPr>
+        <w:t xml:space="preserve"> </w:t>
+      </w:r>
+      <w:r>
+        <w:rPr>
+          <w:color w:val="000000"/>
+        </w:rPr>
+        <w:t>records in the system will be listed.</w:t>
       </w:r>
     </w:p>
     <w:p>
@@ -18512,6 +20808,219 @@
       <w:r>
         <w:t>. If user clicks ‘OK’, this Service will be marked to ‘in-active’.</w:t>
       </w:r>
+      <w:r>
+        <w:t xml:space="preserve"> </w:t>
+      </w:r>
+      <w:proofErr w:type="spellStart"/>
+      <w:r>
+        <w:rPr>
+          <w:color w:val="FF0000"/>
+        </w:rPr>
+        <w:t>Trường</w:t>
+      </w:r>
+      <w:proofErr w:type="spellEnd"/>
+      <w:r>
+        <w:rPr>
+          <w:color w:val="FF0000"/>
+        </w:rPr>
+        <w:t xml:space="preserve"> </w:t>
+      </w:r>
+      <w:proofErr w:type="spellStart"/>
+      <w:r>
+        <w:rPr>
+          <w:color w:val="FF0000"/>
+        </w:rPr>
+        <w:t>hợp</w:t>
+      </w:r>
+      <w:proofErr w:type="spellEnd"/>
+      <w:r>
+        <w:rPr>
+          <w:color w:val="FF0000"/>
+        </w:rPr>
+        <w:t xml:space="preserve"> service </w:t>
+      </w:r>
+      <w:proofErr w:type="spellStart"/>
+      <w:r>
+        <w:rPr>
+          <w:color w:val="FF0000"/>
+        </w:rPr>
+        <w:t>đang</w:t>
+      </w:r>
+      <w:proofErr w:type="spellEnd"/>
+      <w:r>
+        <w:rPr>
+          <w:color w:val="FF0000"/>
+        </w:rPr>
+        <w:t xml:space="preserve"> </w:t>
+      </w:r>
+      <w:proofErr w:type="spellStart"/>
+      <w:r>
+        <w:rPr>
+          <w:color w:val="FF0000"/>
+        </w:rPr>
+        <w:t>không</w:t>
+      </w:r>
+      <w:proofErr w:type="spellEnd"/>
+      <w:r>
+        <w:rPr>
+          <w:color w:val="FF0000"/>
+        </w:rPr>
+        <w:t xml:space="preserve"> </w:t>
+      </w:r>
+      <w:proofErr w:type="spellStart"/>
+      <w:r>
+        <w:rPr>
+          <w:color w:val="FF0000"/>
+        </w:rPr>
+        <w:t>được</w:t>
+      </w:r>
+      <w:proofErr w:type="spellEnd"/>
+      <w:r>
+        <w:rPr>
+          <w:color w:val="FF0000"/>
+        </w:rPr>
+        <w:t xml:space="preserve"> </w:t>
+      </w:r>
+      <w:proofErr w:type="spellStart"/>
+      <w:r>
+        <w:rPr>
+          <w:color w:val="FF0000"/>
+        </w:rPr>
+        <w:t>sử</w:t>
+      </w:r>
+      <w:proofErr w:type="spellEnd"/>
+      <w:r>
+        <w:rPr>
+          <w:color w:val="FF0000"/>
+        </w:rPr>
+        <w:t xml:space="preserve"> </w:t>
+      </w:r>
+      <w:proofErr w:type="spellStart"/>
+      <w:r>
+        <w:rPr>
+          <w:color w:val="FF0000"/>
+        </w:rPr>
+        <w:t>dụng</w:t>
+      </w:r>
+      <w:proofErr w:type="spellEnd"/>
+      <w:r>
+        <w:rPr>
+          <w:color w:val="FF0000"/>
+        </w:rPr>
+        <w:t xml:space="preserve"> </w:t>
+      </w:r>
+      <w:proofErr w:type="spellStart"/>
+      <w:r>
+        <w:rPr>
+          <w:color w:val="FF0000"/>
+        </w:rPr>
+        <w:t>thì</w:t>
+      </w:r>
+      <w:proofErr w:type="spellEnd"/>
+      <w:r>
+        <w:rPr>
+          <w:color w:val="FF0000"/>
+        </w:rPr>
+        <w:t xml:space="preserve"> </w:t>
+      </w:r>
+      <w:proofErr w:type="spellStart"/>
+      <w:r>
+        <w:rPr>
+          <w:color w:val="FF0000"/>
+        </w:rPr>
+        <w:t>nội</w:t>
+      </w:r>
+      <w:proofErr w:type="spellEnd"/>
+      <w:r>
+        <w:rPr>
+          <w:color w:val="FF0000"/>
+        </w:rPr>
+        <w:t xml:space="preserve"> dung </w:t>
+      </w:r>
+      <w:proofErr w:type="spellStart"/>
+      <w:r>
+        <w:rPr>
+          <w:color w:val="FF0000"/>
+        </w:rPr>
+        <w:t>của</w:t>
+      </w:r>
+      <w:proofErr w:type="spellEnd"/>
+      <w:r>
+        <w:rPr>
+          <w:color w:val="FF0000"/>
+        </w:rPr>
+        <w:t xml:space="preserve"> message la “</w:t>
+      </w:r>
+      <w:proofErr w:type="spellStart"/>
+      <w:r>
+        <w:rPr>
+          <w:color w:val="FF0000"/>
+        </w:rPr>
+        <w:t>bạn</w:t>
+      </w:r>
+      <w:proofErr w:type="spellEnd"/>
+      <w:r>
+        <w:rPr>
+          <w:color w:val="FF0000"/>
+        </w:rPr>
+        <w:t xml:space="preserve"> </w:t>
+      </w:r>
+      <w:proofErr w:type="spellStart"/>
+      <w:r>
+        <w:rPr>
+          <w:color w:val="FF0000"/>
+        </w:rPr>
+        <w:t>thực</w:t>
+      </w:r>
+      <w:proofErr w:type="spellEnd"/>
+      <w:r>
+        <w:rPr>
+          <w:color w:val="FF0000"/>
+        </w:rPr>
+        <w:t xml:space="preserve"> </w:t>
+      </w:r>
+      <w:proofErr w:type="spellStart"/>
+      <w:r>
+        <w:rPr>
+          <w:color w:val="FF0000"/>
+        </w:rPr>
+        <w:t>sự</w:t>
+      </w:r>
+      <w:proofErr w:type="spellEnd"/>
+      <w:r>
+        <w:rPr>
+          <w:color w:val="FF0000"/>
+        </w:rPr>
+        <w:t xml:space="preserve"> </w:t>
+      </w:r>
+      <w:proofErr w:type="spellStart"/>
+      <w:r>
+        <w:rPr>
+          <w:color w:val="FF0000"/>
+        </w:rPr>
+        <w:t>muốn</w:t>
+      </w:r>
+      <w:proofErr w:type="spellEnd"/>
+      <w:r>
+        <w:rPr>
+          <w:color w:val="FF0000"/>
+        </w:rPr>
+        <w:t xml:space="preserve"> in-active service </w:t>
+      </w:r>
+      <w:proofErr w:type="spellStart"/>
+      <w:r>
+        <w:rPr>
+          <w:color w:val="FF0000"/>
+        </w:rPr>
+        <w:t>này</w:t>
+      </w:r>
+      <w:proofErr w:type="spellEnd"/>
+      <w:r>
+        <w:rPr>
+          <w:color w:val="FF0000"/>
+        </w:rPr>
+        <w:t xml:space="preserve"> à?”</w:t>
+      </w:r>
     </w:p>
     <w:p>
       <w:pPr>
@@ -18886,7 +21395,21 @@
           <w:noProof/>
           <w:color w:val="000000"/>
         </w:rPr>
-        <w:t>To save Programme record, user should click on ‘Save’ button on the screen. The system will validate mandatory field are already input or not and check if Programme Name is existed in the system.</w:t>
+        <w:t>To save Programme record, user should click on ‘Save’ button on the screen. The system will validate mandatory field are already input or not and check if Programme Name</w:t>
+      </w:r>
+      <w:r>
+        <w:rPr>
+          <w:noProof/>
+          <w:color w:val="000000"/>
+        </w:rPr>
+        <w:t xml:space="preserve"> </w:t>
+      </w:r>
+      <w:r>
+        <w:rPr>
+          <w:noProof/>
+          <w:color w:val="000000"/>
+        </w:rPr>
+        <w:t xml:space="preserve"> is existed in the system.</w:t>
       </w:r>
     </w:p>
     <w:p>
@@ -19802,7 +22325,115 @@
         <w:rPr>
           <w:color w:val="000000"/>
         </w:rPr>
-        <w:t>By clicking on ‘Premises’ from the menu, ‘Premise List’ screen is displayed showing all active Premises by default. The list is paging with 15 records showing in one page.</w:t>
+        <w:t xml:space="preserve">By clicking on ‘Premises’ from the menu, ‘Premise List’ screen is displayed showing all active Premises by default. </w:t>
+      </w:r>
+      <w:proofErr w:type="gramStart"/>
+      <w:r>
+        <w:rPr>
+          <w:color w:val="FF0000"/>
+        </w:rPr>
+        <w:t xml:space="preserve">Order by </w:t>
+      </w:r>
+      <w:r>
+        <w:rPr>
+          <w:color w:val="FF0000"/>
+        </w:rPr>
+        <w:t>location</w:t>
+      </w:r>
+      <w:r>
+        <w:rPr>
+          <w:color w:val="FF0000"/>
+        </w:rPr>
+        <w:t xml:space="preserve"> name</w:t>
+      </w:r>
+      <w:r>
+        <w:rPr>
+          <w:color w:val="FF0000"/>
+        </w:rPr>
+        <w:t>.</w:t>
+      </w:r>
+      <w:proofErr w:type="gramEnd"/>
+      <w:r>
+        <w:rPr>
+          <w:color w:val="FF0000"/>
+        </w:rPr>
+        <w:t xml:space="preserve"> </w:t>
+      </w:r>
+      <w:proofErr w:type="gramStart"/>
+      <w:r>
+        <w:rPr>
+          <w:color w:val="FF0000"/>
+        </w:rPr>
+        <w:t>link</w:t>
+      </w:r>
+      <w:proofErr w:type="gramEnd"/>
+      <w:r>
+        <w:rPr>
+          <w:color w:val="FF0000"/>
+        </w:rPr>
+        <w:t xml:space="preserve"> “ALL” display is clicked. Record </w:t>
+      </w:r>
+      <w:proofErr w:type="spellStart"/>
+      <w:r>
+        <w:rPr>
+          <w:color w:val="FF0000"/>
+        </w:rPr>
+        <w:t>đầu</w:t>
+      </w:r>
+      <w:proofErr w:type="spellEnd"/>
+      <w:r>
+        <w:rPr>
+          <w:color w:val="FF0000"/>
+        </w:rPr>
+        <w:t xml:space="preserve"> </w:t>
+      </w:r>
+      <w:proofErr w:type="spellStart"/>
+      <w:r>
+        <w:rPr>
+          <w:color w:val="FF0000"/>
+        </w:rPr>
+        <w:t>tiên</w:t>
+      </w:r>
+      <w:proofErr w:type="spellEnd"/>
+      <w:r>
+        <w:rPr>
+          <w:color w:val="FF0000"/>
+        </w:rPr>
+        <w:t xml:space="preserve"> </w:t>
+      </w:r>
+      <w:proofErr w:type="spellStart"/>
+      <w:r>
+        <w:rPr>
+          <w:color w:val="FF0000"/>
+        </w:rPr>
+        <w:t>được</w:t>
+      </w:r>
+      <w:proofErr w:type="spellEnd"/>
+      <w:r>
+        <w:rPr>
+          <w:color w:val="FF0000"/>
+        </w:rPr>
+        <w:t xml:space="preserve"> select</w:t>
+      </w:r>
+      <w:r>
+        <w:rPr>
+          <w:color w:val="000000"/>
+        </w:rPr>
+        <w:t xml:space="preserve"> </w:t>
+      </w:r>
+      <w:proofErr w:type="gramStart"/>
+      <w:r>
+        <w:rPr>
+          <w:color w:val="000000"/>
+        </w:rPr>
+        <w:t>The</w:t>
+      </w:r>
+      <w:proofErr w:type="gramEnd"/>
+      <w:r>
+        <w:rPr>
+          <w:color w:val="000000"/>
+        </w:rPr>
+        <w:t xml:space="preserve"> list is paging with 15 records showing in one page.</w:t>
       </w:r>
     </w:p>
     <w:p/>
@@ -20016,7 +22647,34 @@
         <w:rPr>
           <w:color w:val="000000"/>
         </w:rPr>
-        <w:t>User can sort Premises by clicking on column name.</w:t>
+        <w:t xml:space="preserve">User can sort Premises by clicking on column </w:t>
+      </w:r>
+      <w:r>
+        <w:rPr>
+          <w:strike/>
+          <w:color w:val="000000"/>
+        </w:rPr>
+        <w:t>name</w:t>
+      </w:r>
+      <w:r>
+        <w:rPr>
+          <w:color w:val="000000"/>
+        </w:rPr>
+        <w:t xml:space="preserve"> </w:t>
+      </w:r>
+      <w:proofErr w:type="spellStart"/>
+      <w:r>
+        <w:rPr>
+          <w:color w:val="FF0000"/>
+        </w:rPr>
+        <w:t>heade</w:t>
+      </w:r>
+      <w:proofErr w:type="spellEnd"/>
+      <w:r>
+        <w:rPr>
+          <w:color w:val="000000"/>
+        </w:rPr>
+        <w:t>.</w:t>
       </w:r>
     </w:p>
     <w:p>
@@ -25023,7 +27681,12 @@
         <w:t>pop-up</w:t>
       </w:r>
       <w:r>
-        <w:t xml:space="preserve"> window should be shown as below:</w:t>
+        <w:t xml:space="preserve"> win</w:t>
+      </w:r>
+      <w:bookmarkStart w:id="82" w:name="_GoBack"/>
+      <w:bookmarkEnd w:id="82"/>
+      <w:r>
+        <w:t>dow should be shown as below:</w:t>
       </w:r>
     </w:p>
     <w:p>
@@ -25156,7 +27819,69 @@
         <w:t>pop-up</w:t>
       </w:r>
       <w:r>
-        <w:t xml:space="preserve"> window will be closed and all previous address fields in the calling screen will be blank.</w:t>
+        <w:t xml:space="preserve"> window will be closed and all previous address fields in the calling screen will be </w:t>
+      </w:r>
+      <w:r>
+        <w:rPr>
+          <w:strike/>
+        </w:rPr>
+        <w:t>blank</w:t>
+      </w:r>
+      <w:r>
+        <w:t xml:space="preserve"> </w:t>
+      </w:r>
+      <w:proofErr w:type="spellStart"/>
+      <w:r>
+        <w:rPr>
+          <w:color w:val="FF0000"/>
+        </w:rPr>
+        <w:t>không</w:t>
+      </w:r>
+      <w:proofErr w:type="spellEnd"/>
+      <w:r>
+        <w:rPr>
+          <w:color w:val="FF0000"/>
+        </w:rPr>
+        <w:t xml:space="preserve"> </w:t>
+      </w:r>
+      <w:proofErr w:type="spellStart"/>
+      <w:r>
+        <w:rPr>
+          <w:color w:val="FF0000"/>
+        </w:rPr>
+        <w:t>thay</w:t>
+      </w:r>
+      <w:proofErr w:type="spellEnd"/>
+      <w:r>
+        <w:rPr>
+          <w:color w:val="FF0000"/>
+        </w:rPr>
+        <w:t xml:space="preserve"> </w:t>
+      </w:r>
+      <w:proofErr w:type="spellStart"/>
+      <w:r>
+        <w:rPr>
+          <w:color w:val="FF0000"/>
+        </w:rPr>
+        <w:t>đổi</w:t>
+      </w:r>
+      <w:proofErr w:type="spellEnd"/>
+      <w:r>
+        <w:rPr>
+          <w:color w:val="FF0000"/>
+        </w:rPr>
+        <w:t xml:space="preserve"> </w:t>
+      </w:r>
+      <w:proofErr w:type="spellStart"/>
+      <w:r>
+        <w:rPr>
+          <w:color w:val="FF0000"/>
+        </w:rPr>
+        <w:t>gì</w:t>
+      </w:r>
+      <w:proofErr w:type="spellEnd"/>
+      <w:r>
+        <w:t>.</w:t>
       </w:r>
     </w:p>
     <w:p>
@@ -25206,13 +27931,13 @@
       <w:pPr>
         <w:pStyle w:val="Heading2"/>
       </w:pPr>
-      <w:bookmarkStart w:id="82" w:name="_Type_of_Business"/>
-      <w:bookmarkStart w:id="83" w:name="_Toc301930511"/>
-      <w:bookmarkEnd w:id="82"/>
+      <w:bookmarkStart w:id="83" w:name="_Type_of_Business"/>
+      <w:bookmarkStart w:id="84" w:name="_Toc301930511"/>
+      <w:bookmarkEnd w:id="83"/>
       <w:r>
         <w:t>Type of Business lookup</w:t>
       </w:r>
-      <w:bookmarkEnd w:id="83"/>
+      <w:bookmarkEnd w:id="84"/>
     </w:p>
     <w:p>
       <w:pPr>
@@ -25340,26 +28065,26 @@
       <w:pPr>
         <w:pStyle w:val="Heading1"/>
       </w:pPr>
-      <w:bookmarkStart w:id="84" w:name="_Toc301930512"/>
+      <w:bookmarkStart w:id="85" w:name="_Toc301930512"/>
       <w:r>
         <w:t>Non-functional requirements</w:t>
       </w:r>
       <w:bookmarkEnd w:id="0"/>
-      <w:bookmarkEnd w:id="84"/>
+      <w:bookmarkEnd w:id="85"/>
     </w:p>
     <w:p>
       <w:pPr>
         <w:pStyle w:val="Heading2"/>
       </w:pPr>
-      <w:bookmarkStart w:id="85" w:name="_Toc160856141"/>
-      <w:bookmarkStart w:id="86" w:name="_Toc190572901"/>
-      <w:bookmarkStart w:id="87" w:name="_Toc301930513"/>
+      <w:bookmarkStart w:id="86" w:name="_Toc160856141"/>
+      <w:bookmarkStart w:id="87" w:name="_Toc190572901"/>
+      <w:bookmarkStart w:id="88" w:name="_Toc301930513"/>
       <w:r>
         <w:t>Performance</w:t>
       </w:r>
-      <w:bookmarkEnd w:id="85"/>
       <w:bookmarkEnd w:id="86"/>
       <w:bookmarkEnd w:id="87"/>
+      <w:bookmarkEnd w:id="88"/>
     </w:p>
     <w:tbl>
       <w:tblPr>
@@ -25729,15 +28454,15 @@
       <w:pPr>
         <w:pStyle w:val="Heading2"/>
       </w:pPr>
-      <w:bookmarkStart w:id="88" w:name="_Toc160856142"/>
-      <w:bookmarkStart w:id="89" w:name="_Toc190572902"/>
-      <w:bookmarkStart w:id="90" w:name="_Toc301930514"/>
+      <w:bookmarkStart w:id="89" w:name="_Toc160856142"/>
+      <w:bookmarkStart w:id="90" w:name="_Toc190572902"/>
+      <w:bookmarkStart w:id="91" w:name="_Toc301930514"/>
       <w:r>
         <w:t>Scalability</w:t>
       </w:r>
-      <w:bookmarkEnd w:id="88"/>
       <w:bookmarkEnd w:id="89"/>
       <w:bookmarkEnd w:id="90"/>
+      <w:bookmarkEnd w:id="91"/>
     </w:p>
     <w:tbl>
       <w:tblPr>
@@ -25891,9 +28616,9 @@
       <w:pPr>
         <w:pStyle w:val="Heading2"/>
       </w:pPr>
-      <w:bookmarkStart w:id="91" w:name="_Security"/>
-      <w:bookmarkStart w:id="92" w:name="_Toc301930515"/>
-      <w:bookmarkEnd w:id="91"/>
+      <w:bookmarkStart w:id="92" w:name="_Security"/>
+      <w:bookmarkStart w:id="93" w:name="_Toc301930515"/>
+      <w:bookmarkEnd w:id="92"/>
       <w:r>
         <w:rPr>
           <w:noProof/>
@@ -25904,7 +28629,6 @@
             <v:textbox>
               <w:txbxContent>
                 <w:p>
-                  <w:bookmarkStart w:id="93" w:name="_GoBack"/>
                   <w:proofErr w:type="spellStart"/>
                   <w:proofErr w:type="gramStart"/>
                   <w:r>
@@ -25970,7 +28694,6 @@
                   <w:r>
                     <w:t>?</w:t>
                   </w:r>
-                  <w:bookmarkEnd w:id="93"/>
                   <w:proofErr w:type="gramEnd"/>
                 </w:p>
               </w:txbxContent>
@@ -25984,7 +28707,7 @@
       <w:r>
         <w:t>ecurity</w:t>
       </w:r>
-      <w:bookmarkEnd w:id="92"/>
+      <w:bookmarkEnd w:id="93"/>
     </w:p>
     <w:tbl>
       <w:tblPr>
@@ -28788,7 +31511,7 @@
                     <w:b/>
                     <w:noProof/>
                   </w:rPr>
-                  <w:t>50</w:t>
+                  <w:t>45</w:t>
                 </w:r>
                 <w:r>
                   <w:rPr>
@@ -34756,6 +37479,14 @@
     <w:semiHidden/>
     <w:unhideWhenUsed/>
   </w:style>
+  <w:style w:type="numbering" w:customStyle="1" w:styleId="Heading1Char">
+    <w:name w:val="StyleBulleted"/>
+    <w:pPr>
+      <w:numPr>
+        <w:numId w:val="5"/>
+      </w:numPr>
+    </w:pPr>
+  </w:style>
 </w:styles>
 </file>
 
@@ -35047,7 +37778,7 @@
 </file>
 
 <file path=customXml/itemProps1.xml><?xml version="1.0" encoding="utf-8"?>
-<ds:datastoreItem xmlns:ds="http://schemas.openxmlformats.org/officeDocument/2006/customXml" ds:itemID="{2BFD0F21-AA24-4DB6-BA15-1CE39F3F4957}">
+<ds:datastoreItem xmlns:ds="http://schemas.openxmlformats.org/officeDocument/2006/customXml" ds:itemID="{8CB1B1C2-46E2-4DA6-94BF-ADE81C064D72}">
   <ds:schemaRefs>
     <ds:schemaRef ds:uri="http://schemas.openxmlformats.org/officeDocument/2006/bibliography"/>
   </ds:schemaRefs>

</xml_diff>